<commit_message>
Agregar nuevos archivos a DOCUMENTOS FASE1
</commit_message>
<xml_diff>
--- a/DOCUMENTOS FASE1/evidencias grupales/1.5_GuiaEstudiante_Fase 1_Definicion Proyecto APT - Español.docx
+++ b/DOCUMENTOS FASE1/evidencias grupales/1.5_GuiaEstudiante_Fase 1_Definicion Proyecto APT - Español.docx
@@ -3531,27 +3531,7 @@
                 <w:sz w:val="18"/>
                 <w:szCs w:val="18"/>
               </w:rPr>
-              <w:t>Entrega el sistema desarrollado, incluyendo el sitio web/</w:t>
-            </w:r>
-            <w:proofErr w:type="gramStart"/>
-            <w:r>
-              <w:rPr>
-                <w:rFonts w:cstheme="minorHAnsi"/>
-                <w:bCs/>
-                <w:sz w:val="18"/>
-                <w:szCs w:val="18"/>
-              </w:rPr>
-              <w:t>app</w:t>
-            </w:r>
-            <w:proofErr w:type="gramEnd"/>
-            <w:r>
-              <w:rPr>
-                <w:rFonts w:cstheme="minorHAnsi"/>
-                <w:bCs/>
-                <w:sz w:val="18"/>
-                <w:szCs w:val="18"/>
-              </w:rPr>
-              <w:t xml:space="preserve"> y la base de datos funcional.</w:t>
+              <w:t>Entrega el sistema desarrollado, incluyendo el sitio web/app y la base de datos funcional.</w:t>
             </w:r>
           </w:p>
         </w:tc>
@@ -4254,31 +4234,7 @@
                 <w:szCs w:val="18"/>
                 <w:lang w:eastAsia="es-CL"/>
               </w:rPr>
-              <w:t>Planificación: definir historias (</w:t>
-            </w:r>
-            <w:proofErr w:type="spellStart"/>
-            <w:r>
-              <w:rPr>
-                <w:rFonts w:ascii="Calibri" w:hAnsi="Calibri" w:cs="Arial"/>
-                <w:iCs/>
-                <w:color w:val="000000" w:themeColor="text1"/>
-                <w:sz w:val="18"/>
-                <w:szCs w:val="18"/>
-                <w:lang w:eastAsia="es-CL"/>
-              </w:rPr>
-              <w:t>login</w:t>
-            </w:r>
-            <w:proofErr w:type="spellEnd"/>
-            <w:r>
-              <w:rPr>
-                <w:rFonts w:ascii="Calibri" w:hAnsi="Calibri" w:cs="Arial"/>
-                <w:iCs/>
-                <w:color w:val="000000" w:themeColor="text1"/>
-                <w:sz w:val="18"/>
-                <w:szCs w:val="18"/>
-                <w:lang w:eastAsia="es-CL"/>
-              </w:rPr>
-              <w:t xml:space="preserve">/registro). </w:t>
+              <w:t xml:space="preserve">Planificación: definir historias (login/registro). </w:t>
             </w:r>
           </w:p>
           <w:p>
@@ -4336,31 +4292,7 @@
                 <w:szCs w:val="18"/>
                 <w:lang w:eastAsia="es-CL"/>
               </w:rPr>
-              <w:t xml:space="preserve">Codificación: CRUD usuarios, </w:t>
-            </w:r>
-            <w:proofErr w:type="spellStart"/>
-            <w:r>
-              <w:rPr>
-                <w:rFonts w:ascii="Calibri" w:hAnsi="Calibri" w:cs="Arial"/>
-                <w:iCs/>
-                <w:color w:val="000000" w:themeColor="text1"/>
-                <w:sz w:val="18"/>
-                <w:szCs w:val="18"/>
-                <w:lang w:eastAsia="es-CL"/>
-              </w:rPr>
-              <w:t>login</w:t>
-            </w:r>
-            <w:proofErr w:type="spellEnd"/>
-            <w:r>
-              <w:rPr>
-                <w:rFonts w:ascii="Calibri" w:hAnsi="Calibri" w:cs="Arial"/>
-                <w:iCs/>
-                <w:color w:val="000000" w:themeColor="text1"/>
-                <w:sz w:val="18"/>
-                <w:szCs w:val="18"/>
-                <w:lang w:eastAsia="es-CL"/>
-              </w:rPr>
-              <w:t xml:space="preserve">/registro. </w:t>
+              <w:t xml:space="preserve">Codificación: CRUD usuarios, login/registro. </w:t>
             </w:r>
           </w:p>
           <w:p>
@@ -4418,31 +4350,29 @@
                 <w:szCs w:val="18"/>
                 <w:lang w:eastAsia="es-CL"/>
               </w:rPr>
-              <w:t xml:space="preserve">Pruebas XP: unitarias e integración de </w:t>
-            </w:r>
-            <w:proofErr w:type="spellStart"/>
-            <w:r>
-              <w:rPr>
-                <w:rFonts w:ascii="Calibri" w:hAnsi="Calibri" w:cs="Arial"/>
-                <w:iCs/>
-                <w:color w:val="000000" w:themeColor="text1"/>
-                <w:sz w:val="18"/>
-                <w:szCs w:val="18"/>
-                <w:lang w:eastAsia="es-CL"/>
-              </w:rPr>
-              <w:t>login</w:t>
-            </w:r>
-            <w:proofErr w:type="spellEnd"/>
-            <w:r>
-              <w:rPr>
-                <w:rFonts w:ascii="Calibri" w:hAnsi="Calibri" w:cs="Arial"/>
-                <w:iCs/>
-                <w:color w:val="000000" w:themeColor="text1"/>
-                <w:sz w:val="18"/>
-                <w:szCs w:val="18"/>
-                <w:lang w:eastAsia="es-CL"/>
-              </w:rPr>
-              <w:t xml:space="preserve">. </w:t>
+              <w:t>Pruebas XP:</w:t>
+            </w:r>
+            <w:r>
+              <w:rPr>
+                <w:rFonts w:ascii="Calibri" w:hAnsi="Calibri" w:cs="Arial"/>
+                <w:iCs/>
+                <w:color w:val="000000" w:themeColor="text1"/>
+                <w:sz w:val="18"/>
+                <w:szCs w:val="18"/>
+                <w:lang w:eastAsia="es-CL"/>
+              </w:rPr>
+              <w:t xml:space="preserve"> </w:t>
+            </w:r>
+            <w:r>
+              <w:rPr>
+                <w:rFonts w:ascii="Calibri" w:hAnsi="Calibri" w:cs="Arial"/>
+                <w:iCs/>
+                <w:color w:val="000000" w:themeColor="text1"/>
+                <w:sz w:val="18"/>
+                <w:szCs w:val="18"/>
+                <w:lang w:eastAsia="es-CL"/>
+              </w:rPr>
+              <w:t>pruebas unitarias (funciones de login y registro) + pruebas de integración (flujo completo de autenticación).</w:t>
             </w:r>
           </w:p>
           <w:p>
@@ -4500,31 +4430,7 @@
                 <w:szCs w:val="18"/>
                 <w:lang w:eastAsia="es-CL"/>
               </w:rPr>
-              <w:t xml:space="preserve">PC, VS </w:t>
-            </w:r>
-            <w:proofErr w:type="spellStart"/>
-            <w:r>
-              <w:rPr>
-                <w:rFonts w:ascii="Calibri" w:hAnsi="Calibri" w:cs="Arial"/>
-                <w:iCs/>
-                <w:color w:val="000000" w:themeColor="text1"/>
-                <w:sz w:val="18"/>
-                <w:szCs w:val="18"/>
-                <w:lang w:eastAsia="es-CL"/>
-              </w:rPr>
-              <w:t>Code</w:t>
-            </w:r>
-            <w:proofErr w:type="spellEnd"/>
-            <w:r>
-              <w:rPr>
-                <w:rFonts w:ascii="Calibri" w:hAnsi="Calibri" w:cs="Arial"/>
-                <w:iCs/>
-                <w:color w:val="000000" w:themeColor="text1"/>
-                <w:sz w:val="18"/>
-                <w:szCs w:val="18"/>
-                <w:lang w:eastAsia="es-CL"/>
-              </w:rPr>
-              <w:t>, PostgreSQL, dbdiagram.io, draw.io, Trello</w:t>
+              <w:t>PC, VS Code, PostgreSQL, dbdiagram.io, draw.io, Trello</w:t>
             </w:r>
           </w:p>
         </w:tc>
@@ -4877,7 +4783,29 @@
                 <w:szCs w:val="18"/>
                 <w:lang w:eastAsia="es-CL"/>
               </w:rPr>
-              <w:t xml:space="preserve">Pruebas XP: flujo de certificados. </w:t>
+              <w:t>Pruebas XP:</w:t>
+            </w:r>
+            <w:r>
+              <w:rPr>
+                <w:rFonts w:ascii="Calibri" w:hAnsi="Calibri" w:cs="Arial"/>
+                <w:iCs/>
+                <w:color w:val="000000" w:themeColor="text1"/>
+                <w:sz w:val="18"/>
+                <w:szCs w:val="18"/>
+                <w:lang w:eastAsia="es-CL"/>
+              </w:rPr>
+              <w:t xml:space="preserve"> </w:t>
+            </w:r>
+            <w:r>
+              <w:rPr>
+                <w:rFonts w:ascii="Calibri" w:hAnsi="Calibri" w:cs="Arial"/>
+                <w:iCs/>
+                <w:color w:val="000000" w:themeColor="text1"/>
+                <w:sz w:val="18"/>
+                <w:szCs w:val="18"/>
+                <w:lang w:eastAsia="es-CL"/>
+              </w:rPr>
+              <w:t>pruebas unitarias (validación de datos de certificados) + pruebas de aceptación (flujo de emisión y aprobación/rechazo).</w:t>
             </w:r>
           </w:p>
           <w:p>
@@ -4935,31 +4863,7 @@
                 <w:szCs w:val="18"/>
                 <w:lang w:eastAsia="es-CL"/>
               </w:rPr>
-              <w:t xml:space="preserve">PC, VS </w:t>
-            </w:r>
-            <w:proofErr w:type="spellStart"/>
-            <w:r>
-              <w:rPr>
-                <w:rFonts w:ascii="Calibri" w:hAnsi="Calibri" w:cs="Arial"/>
-                <w:iCs/>
-                <w:color w:val="000000" w:themeColor="text1"/>
-                <w:sz w:val="18"/>
-                <w:szCs w:val="18"/>
-                <w:lang w:eastAsia="es-CL"/>
-              </w:rPr>
-              <w:t>Code</w:t>
-            </w:r>
-            <w:proofErr w:type="spellEnd"/>
-            <w:r>
-              <w:rPr>
-                <w:rFonts w:ascii="Calibri" w:hAnsi="Calibri" w:cs="Arial"/>
-                <w:iCs/>
-                <w:color w:val="000000" w:themeColor="text1"/>
-                <w:sz w:val="18"/>
-                <w:szCs w:val="18"/>
-                <w:lang w:eastAsia="es-CL"/>
-              </w:rPr>
-              <w:t>, PostgreSQL, dbdiagram.io, draw.io, Trello</w:t>
+              <w:t>PC, VS Code, PostgreSQL, dbdiagram.io, draw.io, Trello</w:t>
             </w:r>
           </w:p>
         </w:tc>
@@ -5237,31 +5141,8 @@
                 <w:szCs w:val="18"/>
                 <w:lang w:eastAsia="es-CL"/>
               </w:rPr>
-              <w:t>Ajustes BD: tablas eventos/</w:t>
-            </w:r>
-            <w:proofErr w:type="spellStart"/>
-            <w:r>
-              <w:rPr>
-                <w:rFonts w:ascii="Calibri" w:hAnsi="Calibri" w:cs="Arial"/>
-                <w:iCs/>
-                <w:color w:val="000000" w:themeColor="text1"/>
-                <w:sz w:val="18"/>
-                <w:szCs w:val="18"/>
-                <w:lang w:eastAsia="es-CL"/>
-              </w:rPr>
-              <w:t>notif</w:t>
-            </w:r>
-            <w:proofErr w:type="spellEnd"/>
-            <w:r>
-              <w:rPr>
-                <w:rFonts w:ascii="Calibri" w:hAnsi="Calibri" w:cs="Arial"/>
-                <w:iCs/>
-                <w:color w:val="000000" w:themeColor="text1"/>
-                <w:sz w:val="18"/>
-                <w:szCs w:val="18"/>
-                <w:lang w:eastAsia="es-CL"/>
-              </w:rPr>
-              <w:t xml:space="preserve">. </w:t>
+              <w:lastRenderedPageBreak/>
+              <w:t xml:space="preserve">Ajustes BD: tablas eventos/notif. </w:t>
             </w:r>
           </w:p>
           <w:p>
@@ -5290,7 +5171,29 @@
                 <w:szCs w:val="18"/>
                 <w:lang w:eastAsia="es-CL"/>
               </w:rPr>
-              <w:t>Pruebas XP: validación alertas y calendario.</w:t>
+              <w:t>Pruebas XP:</w:t>
+            </w:r>
+            <w:r>
+              <w:rPr>
+                <w:rFonts w:ascii="Calibri" w:hAnsi="Calibri" w:cs="Arial"/>
+                <w:iCs/>
+                <w:color w:val="000000" w:themeColor="text1"/>
+                <w:sz w:val="18"/>
+                <w:szCs w:val="18"/>
+                <w:lang w:eastAsia="es-CL"/>
+              </w:rPr>
+              <w:t xml:space="preserve"> </w:t>
+            </w:r>
+            <w:r>
+              <w:rPr>
+                <w:rFonts w:ascii="Calibri" w:hAnsi="Calibri" w:cs="Arial"/>
+                <w:iCs/>
+                <w:color w:val="000000" w:themeColor="text1"/>
+                <w:sz w:val="18"/>
+                <w:szCs w:val="18"/>
+                <w:lang w:eastAsia="es-CL"/>
+              </w:rPr>
+              <w:t>pruebas unitarias (CRUD eventos y alertas) + pruebas de integración (notificaciones en calendario).</w:t>
             </w:r>
           </w:p>
           <w:p>
@@ -5348,31 +5251,8 @@
                 <w:szCs w:val="18"/>
                 <w:lang w:eastAsia="es-CL"/>
               </w:rPr>
-              <w:t xml:space="preserve">PC, VS </w:t>
-            </w:r>
-            <w:proofErr w:type="spellStart"/>
-            <w:r>
-              <w:rPr>
-                <w:rFonts w:ascii="Calibri" w:hAnsi="Calibri" w:cs="Arial"/>
-                <w:iCs/>
-                <w:color w:val="000000" w:themeColor="text1"/>
-                <w:sz w:val="18"/>
-                <w:szCs w:val="18"/>
-                <w:lang w:eastAsia="es-CL"/>
-              </w:rPr>
-              <w:t>Code</w:t>
-            </w:r>
-            <w:proofErr w:type="spellEnd"/>
-            <w:r>
-              <w:rPr>
-                <w:rFonts w:ascii="Calibri" w:hAnsi="Calibri" w:cs="Arial"/>
-                <w:iCs/>
-                <w:color w:val="000000" w:themeColor="text1"/>
-                <w:sz w:val="18"/>
-                <w:szCs w:val="18"/>
-                <w:lang w:eastAsia="es-CL"/>
-              </w:rPr>
-              <w:t>, PostgreSQL, dbdiagram.io, draw.io, Trello</w:t>
+              <w:lastRenderedPageBreak/>
+              <w:t>PC, VS Code, PostgreSQL, dbdiagram.io, draw.io, Trello</w:t>
             </w:r>
           </w:p>
         </w:tc>
@@ -5500,7 +5380,6 @@
                 <w:szCs w:val="18"/>
                 <w:lang w:eastAsia="es-CL"/>
               </w:rPr>
-              <w:lastRenderedPageBreak/>
               <w:t>Desarrollar una solución de software utilizando técnicas de desarrollo ágil.</w:t>
             </w:r>
           </w:p>
@@ -5693,7 +5572,29 @@
                 <w:szCs w:val="18"/>
                 <w:lang w:eastAsia="es-CL"/>
               </w:rPr>
-              <w:t xml:space="preserve">Pruebas XP: flujos de proyectos. </w:t>
+              <w:t>Pruebas XP:</w:t>
+            </w:r>
+            <w:r>
+              <w:rPr>
+                <w:rFonts w:ascii="Calibri" w:hAnsi="Calibri" w:cs="Arial"/>
+                <w:iCs/>
+                <w:color w:val="000000" w:themeColor="text1"/>
+                <w:sz w:val="18"/>
+                <w:szCs w:val="18"/>
+                <w:lang w:eastAsia="es-CL"/>
+              </w:rPr>
+              <w:t xml:space="preserve"> </w:t>
+            </w:r>
+            <w:r>
+              <w:rPr>
+                <w:rFonts w:ascii="Calibri" w:hAnsi="Calibri" w:cs="Arial"/>
+                <w:iCs/>
+                <w:color w:val="000000" w:themeColor="text1"/>
+                <w:sz w:val="18"/>
+                <w:szCs w:val="18"/>
+                <w:lang w:eastAsia="es-CL"/>
+              </w:rPr>
+              <w:t>pruebas unitarias (campos de proyectos) + pruebas funcionales (flujo de registro y seguimiento).</w:t>
             </w:r>
           </w:p>
           <w:p>
@@ -5751,31 +5652,7 @@
                 <w:szCs w:val="18"/>
                 <w:lang w:eastAsia="es-CL"/>
               </w:rPr>
-              <w:t xml:space="preserve">PC, VS </w:t>
-            </w:r>
-            <w:proofErr w:type="spellStart"/>
-            <w:r>
-              <w:rPr>
-                <w:rFonts w:ascii="Calibri" w:hAnsi="Calibri" w:cs="Arial"/>
-                <w:iCs/>
-                <w:color w:val="000000" w:themeColor="text1"/>
-                <w:sz w:val="18"/>
-                <w:szCs w:val="18"/>
-                <w:lang w:eastAsia="es-CL"/>
-              </w:rPr>
-              <w:t>Code</w:t>
-            </w:r>
-            <w:proofErr w:type="spellEnd"/>
-            <w:r>
-              <w:rPr>
-                <w:rFonts w:ascii="Calibri" w:hAnsi="Calibri" w:cs="Arial"/>
-                <w:iCs/>
-                <w:color w:val="000000" w:themeColor="text1"/>
-                <w:sz w:val="18"/>
-                <w:szCs w:val="18"/>
-                <w:lang w:eastAsia="es-CL"/>
-              </w:rPr>
-              <w:t>, PostgreSQL, dbdiagram.io, draw.io, Trello</w:t>
+              <w:t>PC, VS Code, PostgreSQL, dbdiagram.io, draw.io, Trello</w:t>
             </w:r>
           </w:p>
         </w:tc>
@@ -6082,7 +5959,29 @@
                 <w:szCs w:val="18"/>
                 <w:lang w:eastAsia="es-CL"/>
               </w:rPr>
-              <w:t xml:space="preserve">Pruebas XP: publicación, edición, eliminación. </w:t>
+              <w:t>Pruebas XP:</w:t>
+            </w:r>
+            <w:r>
+              <w:rPr>
+                <w:rFonts w:ascii="Calibri" w:hAnsi="Calibri" w:cs="Arial"/>
+                <w:iCs/>
+                <w:color w:val="000000" w:themeColor="text1"/>
+                <w:sz w:val="18"/>
+                <w:szCs w:val="18"/>
+                <w:lang w:eastAsia="es-CL"/>
+              </w:rPr>
+              <w:t xml:space="preserve"> </w:t>
+            </w:r>
+            <w:r>
+              <w:rPr>
+                <w:rFonts w:ascii="Calibri" w:hAnsi="Calibri" w:cs="Arial"/>
+                <w:iCs/>
+                <w:color w:val="000000" w:themeColor="text1"/>
+                <w:sz w:val="18"/>
+                <w:szCs w:val="18"/>
+                <w:lang w:eastAsia="es-CL"/>
+              </w:rPr>
+              <w:t>pruebas unitarias (crear/editar noticias) + pruebas de regresión (verificar que no se afecten funcionalidades anteriores).</w:t>
             </w:r>
           </w:p>
           <w:p>
@@ -6140,31 +6039,7 @@
                 <w:szCs w:val="18"/>
                 <w:lang w:eastAsia="es-CL"/>
               </w:rPr>
-              <w:t xml:space="preserve">PC, VS </w:t>
-            </w:r>
-            <w:proofErr w:type="spellStart"/>
-            <w:r>
-              <w:rPr>
-                <w:rFonts w:ascii="Calibri" w:hAnsi="Calibri" w:cs="Arial"/>
-                <w:iCs/>
-                <w:color w:val="000000" w:themeColor="text1"/>
-                <w:sz w:val="18"/>
-                <w:szCs w:val="18"/>
-                <w:lang w:eastAsia="es-CL"/>
-              </w:rPr>
-              <w:t>Code</w:t>
-            </w:r>
-            <w:proofErr w:type="spellEnd"/>
-            <w:r>
-              <w:rPr>
-                <w:rFonts w:ascii="Calibri" w:hAnsi="Calibri" w:cs="Arial"/>
-                <w:iCs/>
-                <w:color w:val="000000" w:themeColor="text1"/>
-                <w:sz w:val="18"/>
-                <w:szCs w:val="18"/>
-                <w:lang w:eastAsia="es-CL"/>
-              </w:rPr>
-              <w:t>, PostgreSQL, dbdiagram.io, draw.io, Trello</w:t>
+              <w:t>PC, VS Code, PostgreSQL, dbdiagram.io, draw.io, Trello</w:t>
             </w:r>
           </w:p>
         </w:tc>
@@ -6397,7 +6272,29 @@
                 <w:szCs w:val="18"/>
                 <w:lang w:eastAsia="es-CL"/>
               </w:rPr>
-              <w:t xml:space="preserve">Diseño simple: estructura de informes. </w:t>
+              <w:t>Diseño simple: estructura de informes</w:t>
+            </w:r>
+            <w:r>
+              <w:rPr>
+                <w:rFonts w:ascii="Calibri" w:hAnsi="Calibri" w:cs="Arial"/>
+                <w:iCs/>
+                <w:color w:val="000000" w:themeColor="text1"/>
+                <w:sz w:val="18"/>
+                <w:szCs w:val="18"/>
+                <w:lang w:eastAsia="es-CL"/>
+              </w:rPr>
+              <w:t>/memoria final</w:t>
+            </w:r>
+            <w:r>
+              <w:rPr>
+                <w:rFonts w:ascii="Calibri" w:hAnsi="Calibri" w:cs="Arial"/>
+                <w:iCs/>
+                <w:color w:val="000000" w:themeColor="text1"/>
+                <w:sz w:val="18"/>
+                <w:szCs w:val="18"/>
+                <w:lang w:eastAsia="es-CL"/>
+              </w:rPr>
+              <w:t>.</w:t>
             </w:r>
           </w:p>
           <w:p>
@@ -6426,7 +6323,29 @@
                 <w:szCs w:val="18"/>
                 <w:lang w:eastAsia="es-CL"/>
               </w:rPr>
-              <w:t xml:space="preserve">Codificación: compilación evidencias. </w:t>
+              <w:t>Codificación:</w:t>
+            </w:r>
+            <w:r>
+              <w:rPr>
+                <w:rFonts w:ascii="Calibri" w:hAnsi="Calibri" w:cs="Arial"/>
+                <w:iCs/>
+                <w:color w:val="000000" w:themeColor="text1"/>
+                <w:sz w:val="18"/>
+                <w:szCs w:val="18"/>
+                <w:lang w:eastAsia="es-CL"/>
+              </w:rPr>
+              <w:t xml:space="preserve"> c</w:t>
+            </w:r>
+            <w:r>
+              <w:rPr>
+                <w:rFonts w:ascii="Calibri" w:hAnsi="Calibri" w:cs="Arial"/>
+                <w:iCs/>
+                <w:color w:val="000000" w:themeColor="text1"/>
+                <w:sz w:val="18"/>
+                <w:szCs w:val="18"/>
+                <w:lang w:eastAsia="es-CL"/>
+              </w:rPr>
+              <w:t>onsolidación del sistema (integración de todos los módulos, revisión de BD y GUI).</w:t>
             </w:r>
           </w:p>
           <w:p>
@@ -6484,7 +6403,29 @@
                 <w:szCs w:val="18"/>
                 <w:lang w:eastAsia="es-CL"/>
               </w:rPr>
-              <w:t>Pruebas XP: revisión global del sistema.</w:t>
+              <w:t>Pruebas XP:</w:t>
+            </w:r>
+            <w:r>
+              <w:rPr>
+                <w:rFonts w:ascii="Calibri" w:hAnsi="Calibri" w:cs="Arial"/>
+                <w:iCs/>
+                <w:color w:val="000000" w:themeColor="text1"/>
+                <w:sz w:val="18"/>
+                <w:szCs w:val="18"/>
+                <w:lang w:eastAsia="es-CL"/>
+              </w:rPr>
+              <w:t xml:space="preserve"> </w:t>
+            </w:r>
+            <w:r>
+              <w:rPr>
+                <w:rFonts w:ascii="Calibri" w:hAnsi="Calibri" w:cs="Arial"/>
+                <w:iCs/>
+                <w:color w:val="000000" w:themeColor="text1"/>
+                <w:sz w:val="18"/>
+                <w:szCs w:val="18"/>
+                <w:lang w:eastAsia="es-CL"/>
+              </w:rPr>
+              <w:t>pruebas de sistema (validación global del software) + pruebas de aceptación (revisión de cumplimiento de requisitos).</w:t>
             </w:r>
           </w:p>
           <w:p>
@@ -6513,7 +6454,19 @@
                 <w:szCs w:val="18"/>
                 <w:lang w:eastAsia="es-CL"/>
               </w:rPr>
-              <w:t>Retroalimentación: correcciones finales.</w:t>
+              <w:lastRenderedPageBreak/>
+              <w:t>Retroalimentación:</w:t>
+            </w:r>
+            <w:r>
+              <w:rPr>
+                <w:rFonts w:ascii="Calibri" w:hAnsi="Calibri" w:cs="Arial"/>
+                <w:iCs/>
+                <w:color w:val="000000" w:themeColor="text1"/>
+                <w:sz w:val="18"/>
+                <w:szCs w:val="18"/>
+                <w:lang w:eastAsia="es-CL"/>
+              </w:rPr>
+              <w:t xml:space="preserve"> ajustes finales al sistema o informe.</w:t>
             </w:r>
           </w:p>
           <w:p>
@@ -6542,7 +6495,62 @@
                 <w:szCs w:val="18"/>
                 <w:lang w:eastAsia="es-CL"/>
               </w:rPr>
-              <w:t>Documentación final: manuales, reportes, cierre.</w:t>
+              <w:t>Documentación final:</w:t>
+            </w:r>
+            <w:r>
+              <w:rPr>
+                <w:rFonts w:ascii="Calibri" w:hAnsi="Calibri" w:cs="Arial"/>
+                <w:iCs/>
+                <w:color w:val="000000" w:themeColor="text1"/>
+                <w:sz w:val="18"/>
+                <w:szCs w:val="18"/>
+                <w:lang w:eastAsia="es-CL"/>
+              </w:rPr>
+              <w:t xml:space="preserve">  </w:t>
+            </w:r>
+            <w:r>
+              <w:rPr>
+                <w:rFonts w:ascii="Calibri" w:hAnsi="Calibri" w:cs="Arial"/>
+                <w:iCs/>
+                <w:color w:val="000000" w:themeColor="text1"/>
+                <w:sz w:val="18"/>
+                <w:szCs w:val="18"/>
+                <w:lang w:eastAsia="es-CL"/>
+              </w:rPr>
+              <w:t>memoria final del proyecto, conclusiones y lecciones aprendidas</w:t>
+            </w:r>
+            <w:r>
+              <w:rPr>
+                <w:rFonts w:ascii="Calibri" w:hAnsi="Calibri" w:cs="Arial"/>
+                <w:iCs/>
+                <w:color w:val="000000" w:themeColor="text1"/>
+                <w:sz w:val="18"/>
+                <w:szCs w:val="18"/>
+                <w:lang w:eastAsia="es-CL"/>
+              </w:rPr>
+              <w:t xml:space="preserve"> + </w:t>
+            </w:r>
+            <w:r>
+              <w:rPr>
+                <w:rFonts w:ascii="Calibri" w:hAnsi="Calibri" w:cs="Arial"/>
+                <w:iCs/>
+                <w:color w:val="000000" w:themeColor="text1"/>
+                <w:sz w:val="18"/>
+                <w:szCs w:val="18"/>
+                <w:lang w:eastAsia="es-CL"/>
+              </w:rPr>
+              <w:t>aplicación (Web/App) + base de datos funciona</w:t>
+            </w:r>
+            <w:r>
+              <w:rPr>
+                <w:rFonts w:ascii="Calibri" w:hAnsi="Calibri" w:cs="Arial"/>
+                <w:iCs/>
+                <w:color w:val="000000" w:themeColor="text1"/>
+                <w:sz w:val="18"/>
+                <w:szCs w:val="18"/>
+                <w:lang w:eastAsia="es-CL"/>
+              </w:rPr>
+              <w:t>l.</w:t>
             </w:r>
           </w:p>
         </w:tc>
@@ -6571,6 +6579,7 @@
                 <w:szCs w:val="18"/>
                 <w:lang w:eastAsia="es-CL"/>
               </w:rPr>
+              <w:lastRenderedPageBreak/>
               <w:t>Word, PDF, PostgreSQL, dbdiagram.io, draw.io</w:t>
             </w:r>
           </w:p>
@@ -12632,7 +12641,6 @@
   <w:style w:type="character" w:default="1" w:styleId="Fuentedeprrafopredeter">
     <w:name w:val="Default Paragraph Font"/>
     <w:uiPriority w:val="1"/>
-    <w:semiHidden/>
     <w:unhideWhenUsed/>
   </w:style>
   <w:style w:type="table" w:default="1" w:styleId="Tablanormal">
@@ -13225,6 +13233,12 @@
 </file>
 
 <file path=customXml/item2.xml><?xml version="1.0" encoding="utf-8"?>
+<p:properties xmlns:p="http://schemas.microsoft.com/office/2006/metadata/properties" xmlns:xsi="http://www.w3.org/2001/XMLSchema-instance" xmlns:pc="http://schemas.microsoft.com/office/infopath/2007/PartnerControls">
+  <documentManagement/>
+</p:properties>
+</file>
+
+<file path=customXml/item3.xml><?xml version="1.0" encoding="utf-8"?>
 <ct:contentTypeSchema xmlns:ct="http://schemas.microsoft.com/office/2006/metadata/contentType" xmlns:ma="http://schemas.microsoft.com/office/2006/metadata/properties/metaAttributes" ct:_="" ma:_="" ma:contentTypeName="Documento" ma:contentTypeID="0x010100E96778489EE7714D8BD12CC105EB918B" ma:contentTypeVersion="2" ma:contentTypeDescription="Crear nuevo documento." ma:contentTypeScope="" ma:versionID="416c5c7ae9b5d54d83875cd3c65194e3">
   <xsd:schema xmlns:xsd="http://www.w3.org/2001/XMLSchema" xmlns:xs="http://www.w3.org/2001/XMLSchema" xmlns:p="http://schemas.microsoft.com/office/2006/metadata/properties" xmlns:ns2="126e8a1c-9ea9-435a-ac89-d06c80d62e30" targetNamespace="http://schemas.microsoft.com/office/2006/metadata/properties" ma:root="true" ma:fieldsID="70a237c842677bd850644f8595079f5e" ns2:_="">
     <xsd:import namespace="126e8a1c-9ea9-435a-ac89-d06c80d62e30"/>
@@ -13356,12 +13370,6 @@
 </ct:contentTypeSchema>
 </file>
 
-<file path=customXml/item3.xml><?xml version="1.0" encoding="utf-8"?>
-<p:properties xmlns:p="http://schemas.microsoft.com/office/2006/metadata/properties" xmlns:xsi="http://www.w3.org/2001/XMLSchema-instance" xmlns:pc="http://schemas.microsoft.com/office/infopath/2007/PartnerControls">
-  <documentManagement/>
-</p:properties>
-</file>
-
 <file path=customXml/itemProps1.xml><?xml version="1.0" encoding="utf-8"?>
 <ds:datastoreItem xmlns:ds="http://schemas.openxmlformats.org/officeDocument/2006/customXml" ds:itemID="{F3E3E2F7-59E7-4722-B872-D023DC9D1CC1}">
   <ds:schemaRefs>
@@ -13371,6 +13379,15 @@
 </file>
 
 <file path=customXml/itemProps2.xml><?xml version="1.0" encoding="utf-8"?>
+<ds:datastoreItem xmlns:ds="http://schemas.openxmlformats.org/officeDocument/2006/customXml" ds:itemID="{38174882-579A-45DC-A704-C035A9357F73}">
+  <ds:schemaRefs>
+    <ds:schemaRef ds:uri="http://schemas.microsoft.com/office/2006/metadata/properties"/>
+    <ds:schemaRef ds:uri="http://schemas.microsoft.com/office/infopath/2007/PartnerControls"/>
+  </ds:schemaRefs>
+</ds:datastoreItem>
+</file>
+
+<file path=customXml/itemProps3.xml><?xml version="1.0" encoding="utf-8"?>
 <ds:datastoreItem xmlns:ds="http://schemas.openxmlformats.org/officeDocument/2006/customXml" ds:itemID="{7C9B9CFF-B258-43B4-948A-968A031773F5}">
   <ds:schemaRefs>
     <ds:schemaRef ds:uri="http://schemas.microsoft.com/office/2006/metadata/contentType"/>
@@ -13386,13 +13403,4 @@
     <ds:schemaRef ds:uri="http://schemas.microsoft.com/internal/obd"/>
   </ds:schemaRefs>
 </ds:datastoreItem>
-</file>
-
-<file path=customXml/itemProps3.xml><?xml version="1.0" encoding="utf-8"?>
-<ds:datastoreItem xmlns:ds="http://schemas.openxmlformats.org/officeDocument/2006/customXml" ds:itemID="{38174882-579A-45DC-A704-C035A9357F73}">
-  <ds:schemaRefs>
-    <ds:schemaRef ds:uri="http://schemas.microsoft.com/office/2006/metadata/properties"/>
-    <ds:schemaRef ds:uri="http://schemas.microsoft.com/office/infopath/2007/PartnerControls"/>
-  </ds:schemaRefs>
-</ds:datastoreItem>
 </file>
</xml_diff>

<commit_message>
Actualizar archivos DOCUMENTOS FASE1 con errores gramaticales
</commit_message>
<xml_diff>
--- a/DOCUMENTOS FASE1/evidencias grupales/1.5_GuiaEstudiante_Fase 1_Definicion Proyecto APT - Español.docx
+++ b/DOCUMENTOS FASE1/evidencias grupales/1.5_GuiaEstudiante_Fase 1_Definicion Proyecto APT - Español.docx
@@ -1340,7 +1340,25 @@
                 <w:szCs w:val="18"/>
                 <w:lang w:val="es-ES" w:eastAsia="es-CL"/>
               </w:rPr>
-              <w:t>Escogí este tema porque muchas juntas de vecinos en Chile no cuentan con herramientas tecnológicas para organizar sus actividades, proyectos y documentos. Esto impacta en la comunicación y en la gestión comunitaria, generando problemas de organización y participación.</w:t>
+              <w:t xml:space="preserve">Escogí este tema porque muchas juntas de vecinos en Chile no cuentan con herramientas tecnológicas para organizar sus actividades, proyectos y documentos. Esto impacta en la comunicación y en la </w:t>
+            </w:r>
+            <w:r>
+              <w:rPr>
+                <w:rFonts w:cstheme="minorHAnsi"/>
+                <w:sz w:val="18"/>
+                <w:szCs w:val="18"/>
+                <w:lang w:val="es-ES" w:eastAsia="es-CL"/>
+              </w:rPr>
+              <w:t>administración</w:t>
+            </w:r>
+            <w:r>
+              <w:rPr>
+                <w:rFonts w:cstheme="minorHAnsi"/>
+                <w:sz w:val="18"/>
+                <w:szCs w:val="18"/>
+                <w:lang w:val="es-ES" w:eastAsia="es-CL"/>
+              </w:rPr>
+              <w:t xml:space="preserve"> comunitaria, generando problemas de organización y participación.</w:t>
             </w:r>
           </w:p>
           <w:p>
@@ -1362,7 +1380,25 @@
                 <w:szCs w:val="18"/>
                 <w:lang w:val="es-ES" w:eastAsia="es-CL"/>
               </w:rPr>
-              <w:t>La situación se ubica en el contexto de las juntas de vecinos a nivel nacional, pero puede aplicarse en comunas o barrios específicos. Afecta directamente a los vecinos y a los directorios que necesitan una manera más simple y ordenada de gestionar información.</w:t>
+              <w:t>La situación se ubica en el contexto de las juntas de vecinos a nivel nacional, pero puede aplicarse en comunas o barrios específicos. Afecta directamente a los vecinos y a los directorios que necesitan una manera más simple y ordenada de</w:t>
+            </w:r>
+            <w:r>
+              <w:rPr>
+                <w:rFonts w:cstheme="minorHAnsi"/>
+                <w:sz w:val="18"/>
+                <w:szCs w:val="18"/>
+                <w:lang w:val="es-ES" w:eastAsia="es-CL"/>
+              </w:rPr>
+              <w:t xml:space="preserve"> administrar </w:t>
+            </w:r>
+            <w:r>
+              <w:rPr>
+                <w:rFonts w:cstheme="minorHAnsi"/>
+                <w:sz w:val="18"/>
+                <w:szCs w:val="18"/>
+                <w:lang w:val="es-ES" w:eastAsia="es-CL"/>
+              </w:rPr>
+              <w:t>información.</w:t>
             </w:r>
           </w:p>
           <w:p>
@@ -2343,7 +2379,25 @@
                 <w:szCs w:val="18"/>
                 <w:lang w:eastAsia="es-CL"/>
               </w:rPr>
-              <w:t>Mejorar la gestión de la unidad territorial de una junta de vecinos.</w:t>
+              <w:t xml:space="preserve">Mejorar la </w:t>
+            </w:r>
+            <w:r>
+              <w:rPr>
+                <w:rFonts w:cstheme="minorHAnsi"/>
+                <w:sz w:val="18"/>
+                <w:szCs w:val="18"/>
+                <w:lang w:eastAsia="es-CL"/>
+              </w:rPr>
+              <w:t>administración</w:t>
+            </w:r>
+            <w:r>
+              <w:rPr>
+                <w:rFonts w:cstheme="minorHAnsi"/>
+                <w:sz w:val="18"/>
+                <w:szCs w:val="18"/>
+                <w:lang w:eastAsia="es-CL"/>
+              </w:rPr>
+              <w:t xml:space="preserve"> de la unidad territorial de una junta de vecinos.</w:t>
             </w:r>
           </w:p>
         </w:tc>
@@ -2406,7 +2460,47 @@
                 <w:szCs w:val="18"/>
                 <w:lang w:val="es-ES" w:eastAsia="es-CL"/>
               </w:rPr>
-              <w:t>Diseñar e implementar un sistema web responsivo que permita la inscripción y gestión de vecinos.</w:t>
+              <w:t>Diseñar e implementar un sistema web responsivo que permita</w:t>
+            </w:r>
+            <w:r>
+              <w:rPr>
+                <w:rFonts w:cstheme="minorHAnsi"/>
+                <w:iCs/>
+                <w:sz w:val="18"/>
+                <w:szCs w:val="18"/>
+                <w:lang w:val="es-ES" w:eastAsia="es-CL"/>
+              </w:rPr>
+              <w:t xml:space="preserve"> el registro</w:t>
+            </w:r>
+            <w:r>
+              <w:rPr>
+                <w:rFonts w:cstheme="minorHAnsi"/>
+                <w:iCs/>
+                <w:sz w:val="18"/>
+                <w:szCs w:val="18"/>
+                <w:lang w:val="es-ES" w:eastAsia="es-CL"/>
+              </w:rPr>
+              <w:t xml:space="preserve"> y</w:t>
+            </w:r>
+            <w:r>
+              <w:rPr>
+                <w:rFonts w:cstheme="minorHAnsi"/>
+                <w:iCs/>
+                <w:sz w:val="18"/>
+                <w:szCs w:val="18"/>
+                <w:lang w:val="es-ES" w:eastAsia="es-CL"/>
+              </w:rPr>
+              <w:t xml:space="preserve"> administración</w:t>
+            </w:r>
+            <w:r>
+              <w:rPr>
+                <w:rFonts w:cstheme="minorHAnsi"/>
+                <w:iCs/>
+                <w:sz w:val="18"/>
+                <w:szCs w:val="18"/>
+                <w:lang w:val="es-ES" w:eastAsia="es-CL"/>
+              </w:rPr>
+              <w:t xml:space="preserve"> de vecinos.</w:t>
             </w:r>
           </w:p>
           <w:p>
@@ -2433,7 +2527,27 @@
                 <w:szCs w:val="18"/>
                 <w:lang w:val="es-ES" w:eastAsia="es-CL"/>
               </w:rPr>
-              <w:t>Desarrollar un módulo para la solicitud y emisión de certificados de residencia.</w:t>
+              <w:t>Desarrollar un módulo para la solicitud y e</w:t>
+            </w:r>
+            <w:r>
+              <w:rPr>
+                <w:rFonts w:cstheme="minorHAnsi"/>
+                <w:iCs/>
+                <w:sz w:val="18"/>
+                <w:szCs w:val="18"/>
+                <w:lang w:val="es-ES" w:eastAsia="es-CL"/>
+              </w:rPr>
+              <w:t>ntrega</w:t>
+            </w:r>
+            <w:r>
+              <w:rPr>
+                <w:rFonts w:cstheme="minorHAnsi"/>
+                <w:iCs/>
+                <w:sz w:val="18"/>
+                <w:szCs w:val="18"/>
+                <w:lang w:val="es-ES" w:eastAsia="es-CL"/>
+              </w:rPr>
+              <w:t xml:space="preserve"> de certificados de residencia.</w:t>
             </w:r>
           </w:p>
           <w:p>
@@ -2460,7 +2574,27 @@
                 <w:szCs w:val="18"/>
                 <w:lang w:val="es-ES" w:eastAsia="es-CL"/>
               </w:rPr>
-              <w:t>Implementar un sistema de postulación y gestión de proyectos vecinales.</w:t>
+              <w:t>Implementar un sistema de postulación y</w:t>
+            </w:r>
+            <w:r>
+              <w:rPr>
+                <w:rFonts w:cstheme="minorHAnsi"/>
+                <w:iCs/>
+                <w:sz w:val="18"/>
+                <w:szCs w:val="18"/>
+                <w:lang w:val="es-ES" w:eastAsia="es-CL"/>
+              </w:rPr>
+              <w:t xml:space="preserve"> administración </w:t>
+            </w:r>
+            <w:r>
+              <w:rPr>
+                <w:rFonts w:cstheme="minorHAnsi"/>
+                <w:iCs/>
+                <w:sz w:val="18"/>
+                <w:szCs w:val="18"/>
+                <w:lang w:val="es-ES" w:eastAsia="es-CL"/>
+              </w:rPr>
+              <w:t>de proyectos vecinales.</w:t>
             </w:r>
           </w:p>
           <w:p>
@@ -2760,7 +2894,10 @@
                 <w:lang w:val="es-ES" w:eastAsia="es-CL"/>
               </w:rPr>
             </w:pPr>
-            <w:r>
+          </w:p>
+          <w:p>
+            <w:pPr>
+              <w:jc w:val="both"/>
               <w:rPr>
                 <w:rFonts w:cstheme="minorHAnsi"/>
                 <w:iCs/>
@@ -2768,12 +2905,8 @@
                 <w:szCs w:val="18"/>
                 <w:lang w:val="es-ES" w:eastAsia="es-CL"/>
               </w:rPr>
-              <w:t>El proyecto se desarrollará con la metodología ágil XP (Extreme Programming). Las etapas de planificación, diseño simple, codificación, pruebas y retroalimentación se aplicarán en cada iteración. Al trabajar de forma individual, me encargaré de todas las funciones, repitiendo el ciclo hasta completar los objetivos del sistema. La aplicación de XP es adecuada porque permite obtener avances funcionales en cada iteración, mantener un diseño simple, asegurar la calidad mediante pruebas continuas y mejorar progresivamente el sistema hasta llegar a la versión final.</w:t>
-            </w:r>
-          </w:p>
-          <w:p>
-            <w:pPr>
-              <w:jc w:val="both"/>
+            </w:pPr>
+            <w:r>
               <w:rPr>
                 <w:rFonts w:cstheme="minorHAnsi"/>
                 <w:iCs/>
@@ -2781,7 +2914,8 @@
                 <w:szCs w:val="18"/>
                 <w:lang w:val="es-ES" w:eastAsia="es-CL"/>
               </w:rPr>
-            </w:pPr>
+              <w:t>E</w:t>
+            </w:r>
             <w:r>
               <w:rPr>
                 <w:rFonts w:cstheme="minorHAnsi"/>
@@ -2790,7 +2924,39 @@
                 <w:szCs w:val="18"/>
                 <w:lang w:val="es-ES" w:eastAsia="es-CL"/>
               </w:rPr>
-              <w:t>Nota: En XP, cada iteración incluye todo el ciclo de desarrollo. Lo que cambia en cada ciclo son las funcionalidades o historias de usuario, lo que permite entregas incrementales, retroalimentación continua y evita un enfoque en cascada.</w:t>
+              <w:t>l proyecto usará la metodología ágil XP (Extreme Programming), repitiendo en cada iteración planificación, diseño, codificación, pruebas y retroalimentación. </w:t>
+            </w:r>
+          </w:p>
+          <w:p>
+            <w:pPr>
+              <w:jc w:val="both"/>
+              <w:rPr>
+                <w:rFonts w:cstheme="minorHAnsi"/>
+                <w:iCs/>
+                <w:sz w:val="18"/>
+                <w:szCs w:val="18"/>
+                <w:lang w:val="es-ES" w:eastAsia="es-CL"/>
+              </w:rPr>
+            </w:pPr>
+            <w:r>
+              <w:rPr>
+                <w:rFonts w:cstheme="minorHAnsi"/>
+                <w:iCs/>
+                <w:sz w:val="18"/>
+                <w:szCs w:val="18"/>
+                <w:lang w:val="es-ES" w:eastAsia="es-CL"/>
+              </w:rPr>
+              <w:t>XP permite entregar avances funcionales por etapas, mantener un diseño simple, asegurar calidad con pruebas continuas y mejorar el sistema de forma progresiva, evitando el enfoque en cascada</w:t>
+            </w:r>
+            <w:r>
+              <w:rPr>
+                <w:rFonts w:cstheme="minorHAnsi"/>
+                <w:iCs/>
+                <w:sz w:val="18"/>
+                <w:szCs w:val="18"/>
+                <w:lang w:val="es-ES" w:eastAsia="es-CL"/>
+              </w:rPr>
+              <w:t>.</w:t>
             </w:r>
           </w:p>
         </w:tc>
@@ -2993,7 +3159,7 @@
           <w:p>
             <w:pPr>
               <w:pStyle w:val="Piedepgina"/>
-              <w:jc w:val="center"/>
+              <w:jc w:val="both"/>
               <w:rPr>
                 <w:rFonts w:ascii="Calibri" w:hAnsi="Calibri"/>
                 <w:b/>
@@ -3016,7 +3182,7 @@
           <w:p>
             <w:pPr>
               <w:pStyle w:val="Piedepgina"/>
-              <w:jc w:val="center"/>
+              <w:jc w:val="both"/>
               <w:rPr>
                 <w:rFonts w:ascii="Calibri" w:hAnsi="Calibri"/>
                 <w:b/>
@@ -3045,7 +3211,7 @@
           <w:p>
             <w:pPr>
               <w:pStyle w:val="Piedepgina"/>
-              <w:jc w:val="center"/>
+              <w:jc w:val="both"/>
               <w:rPr>
                 <w:rFonts w:ascii="Calibri" w:hAnsi="Calibri"/>
                 <w:b/>
@@ -3074,7 +3240,7 @@
           <w:p>
             <w:pPr>
               <w:pStyle w:val="Piedepgina"/>
-              <w:jc w:val="center"/>
+              <w:jc w:val="both"/>
               <w:rPr>
                 <w:rFonts w:ascii="Calibri" w:hAnsi="Calibri"/>
                 <w:b/>
@@ -3103,7 +3269,7 @@
           <w:p>
             <w:pPr>
               <w:pStyle w:val="Piedepgina"/>
-              <w:jc w:val="center"/>
+              <w:jc w:val="both"/>
               <w:rPr>
                 <w:rFonts w:ascii="Calibri" w:hAnsi="Calibri"/>
                 <w:b/>
@@ -3204,7 +3370,7 @@
                 <w:szCs w:val="18"/>
                 <w:lang w:eastAsia="es-CL"/>
               </w:rPr>
-              <w:t>Contiene la planificación del proyecto, la arquitectura propuesta, el diseño de la interfaz gráfica y el modelo de base de datos.</w:t>
+              <w:t>Define la estructura del sistema.</w:t>
             </w:r>
           </w:p>
         </w:tc>
@@ -3230,7 +3396,7 @@
                 <w:sz w:val="18"/>
                 <w:szCs w:val="18"/>
               </w:rPr>
-              <w:t>Permite demostrar que se definió la estructura del sistema y se planificó correctamente antes de su construcción.</w:t>
+              <w:t>Demuestra planificación antes de la construcción.</w:t>
             </w:r>
           </w:p>
         </w:tc>
@@ -3313,7 +3479,7 @@
                 <w:sz w:val="18"/>
                 <w:szCs w:val="18"/>
               </w:rPr>
-              <w:t>Incluye los registros de pruebas realizadas durante las iteraciones y controles de avance del proyecto.</w:t>
+              <w:t>Registra validaciones por iteración.</w:t>
             </w:r>
           </w:p>
         </w:tc>
@@ -3339,7 +3505,7 @@
                 <w:sz w:val="18"/>
                 <w:szCs w:val="18"/>
               </w:rPr>
-              <w:t>Asegura la calidad del desarrollo y permite validad que cada funcionalidad cumple con los requerimientos.</w:t>
+              <w:t>Garantiza calidad y cumplimiento de requerimientos.</w:t>
             </w:r>
           </w:p>
         </w:tc>
@@ -3407,6 +3573,11 @@
           <w:p>
             <w:pPr>
               <w:pStyle w:val="Piedepgina"/>
+              <w:tabs>
+                <w:tab w:val="clear" w:pos="4419"/>
+                <w:tab w:val="clear" w:pos="8838"/>
+                <w:tab w:val="left" w:pos="960"/>
+              </w:tabs>
               <w:jc w:val="both"/>
               <w:rPr>
                 <w:rFonts w:cstheme="minorHAnsi"/>
@@ -3422,7 +3593,7 @@
                 <w:sz w:val="18"/>
                 <w:szCs w:val="18"/>
               </w:rPr>
-              <w:t>Contiene la memoria final del proyecto, conclusiones y lecciones aprendidas.</w:t>
+              <w:t>Informe final con conclusiones.</w:t>
             </w:r>
           </w:p>
         </w:tc>
@@ -3448,7 +3619,7 @@
                 <w:sz w:val="18"/>
                 <w:szCs w:val="18"/>
               </w:rPr>
-              <w:t>Refleja el resultado completo del trabajo y evidencia la aplicación de la metodología.</w:t>
+              <w:t>Resume resultados y aplicación de la metodología.</w:t>
             </w:r>
           </w:p>
         </w:tc>
@@ -3531,7 +3702,7 @@
                 <w:sz w:val="18"/>
                 <w:szCs w:val="18"/>
               </w:rPr>
-              <w:t>Entrega el sistema desarrollado, incluyendo el sitio web/app y la base de datos funcional.</w:t>
+              <w:t>Producto final funcional.</w:t>
             </w:r>
           </w:p>
         </w:tc>
@@ -3539,6 +3710,47 @@
           <w:tcPr>
             <w:tcW w:w="2551" w:type="dxa"/>
           </w:tcPr>
+          <w:tbl>
+            <w:tblPr>
+              <w:tblW w:w="0" w:type="auto"/>
+              <w:tblCellSpacing w:w="15" w:type="dxa"/>
+              <w:tblCellMar>
+                <w:top w:w="15" w:type="dxa"/>
+                <w:left w:w="15" w:type="dxa"/>
+                <w:bottom w:w="15" w:type="dxa"/>
+                <w:right w:w="15" w:type="dxa"/>
+              </w:tblCellMar>
+              <w:tblLook w:val="04A0" w:firstRow="1" w:lastRow="0" w:firstColumn="1" w:lastColumn="0" w:noHBand="0" w:noVBand="1"/>
+            </w:tblPr>
+            <w:tblGrid>
+              <w:gridCol w:w="96"/>
+            </w:tblGrid>
+            <w:tr>
+              <w:trPr>
+                <w:tblCellSpacing w:w="15" w:type="dxa"/>
+              </w:trPr>
+              <w:tc>
+                <w:tcPr>
+                  <w:tcW w:w="0" w:type="auto"/>
+                  <w:vAlign w:val="center"/>
+                  <w:hideMark/>
+                </w:tcPr>
+                <w:p>
+                  <w:pPr>
+                    <w:pStyle w:val="Piedepgina"/>
+                    <w:jc w:val="both"/>
+                    <w:rPr>
+                      <w:rFonts w:cstheme="minorHAnsi"/>
+                      <w:bCs/>
+                      <w:sz w:val="18"/>
+                      <w:szCs w:val="18"/>
+                      <w:lang w:val="es-ES"/>
+                    </w:rPr>
+                  </w:pPr>
+                </w:p>
+              </w:tc>
+            </w:tr>
+          </w:tbl>
           <w:p>
             <w:pPr>
               <w:pStyle w:val="Piedepgina"/>
@@ -3546,18 +3758,32 @@
               <w:rPr>
                 <w:rFonts w:cstheme="minorHAnsi"/>
                 <w:bCs/>
-                <w:sz w:val="18"/>
-                <w:szCs w:val="18"/>
-              </w:rPr>
-            </w:pPr>
-            <w:r>
+                <w:vanish/>
+                <w:sz w:val="18"/>
+                <w:szCs w:val="18"/>
+                <w:lang w:val="es-ES"/>
+              </w:rPr>
+            </w:pPr>
+          </w:p>
+          <w:p>
+            <w:pPr>
+              <w:pStyle w:val="Piedepgina"/>
+              <w:jc w:val="both"/>
               <w:rPr>
                 <w:rFonts w:cstheme="minorHAnsi"/>
                 <w:bCs/>
                 <w:sz w:val="18"/>
                 <w:szCs w:val="18"/>
               </w:rPr>
-              <w:t>Es la evidencia principal, ya que materializa la solución propuesta para la problemática planteada.</w:t>
+            </w:pPr>
+            <w:r>
+              <w:rPr>
+                <w:rFonts w:cstheme="minorHAnsi"/>
+                <w:bCs/>
+                <w:sz w:val="18"/>
+                <w:szCs w:val="18"/>
+              </w:rPr>
+              <w:t>Evidencia principal que materializa la solución.</w:t>
             </w:r>
           </w:p>
         </w:tc>
@@ -3590,7 +3816,7 @@
           <w:sz w:val="18"/>
           <w:szCs w:val="18"/>
         </w:rPr>
-        <w:t>Nota: Las</w:t>
+        <w:t>Nota:</w:t>
       </w:r>
       <w:r>
         <w:rPr>
@@ -3598,140 +3824,16 @@
           <w:sz w:val="18"/>
           <w:szCs w:val="18"/>
         </w:rPr>
-        <w:t xml:space="preserve"> evidencias aquí descritas corresponden a los requerimientos establecidos por la institución educativa para la asignatura de Portafolio de Título. Por lo tanto, no necesariamente siguen la lógica de una metodología ágil como XP, sino que se presentan como productos de evaluación solicitados por la escuela. Sin embargo, cada evidencia se genera a partir del trabajo iterativo realizado en las diferentes fases del proyecto.</w:t>
+        <w:t xml:space="preserve"> </w:t>
       </w:r>
-    </w:p>
-    <w:p>
-      <w:pPr>
-        <w:spacing w:after="0" w:line="360" w:lineRule="auto"/>
-        <w:jc w:val="both"/>
+      <w:r>
         <w:rPr>
-          <w:b/>
-          <w:sz w:val="24"/>
-          <w:szCs w:val="24"/>
+          <w:bCs/>
+          <w:sz w:val="18"/>
+          <w:szCs w:val="18"/>
         </w:rPr>
-      </w:pPr>
-    </w:p>
-    <w:p>
-      <w:pPr>
-        <w:spacing w:after="0" w:line="360" w:lineRule="auto"/>
-        <w:jc w:val="both"/>
-        <w:rPr>
-          <w:b/>
-          <w:sz w:val="24"/>
-          <w:szCs w:val="24"/>
-        </w:rPr>
-      </w:pPr>
-    </w:p>
-    <w:p>
-      <w:pPr>
-        <w:spacing w:after="0" w:line="360" w:lineRule="auto"/>
-        <w:jc w:val="both"/>
-        <w:rPr>
-          <w:b/>
-          <w:sz w:val="24"/>
-          <w:szCs w:val="24"/>
-        </w:rPr>
-      </w:pPr>
-    </w:p>
-    <w:p>
-      <w:pPr>
-        <w:spacing w:after="0" w:line="360" w:lineRule="auto"/>
-        <w:jc w:val="both"/>
-        <w:rPr>
-          <w:b/>
-          <w:sz w:val="24"/>
-          <w:szCs w:val="24"/>
-        </w:rPr>
-      </w:pPr>
-    </w:p>
-    <w:p>
-      <w:pPr>
-        <w:spacing w:after="0" w:line="360" w:lineRule="auto"/>
-        <w:jc w:val="both"/>
-        <w:rPr>
-          <w:b/>
-          <w:sz w:val="24"/>
-          <w:szCs w:val="24"/>
-        </w:rPr>
-      </w:pPr>
-    </w:p>
-    <w:p>
-      <w:pPr>
-        <w:spacing w:after="0" w:line="360" w:lineRule="auto"/>
-        <w:jc w:val="both"/>
-        <w:rPr>
-          <w:b/>
-          <w:sz w:val="24"/>
-          <w:szCs w:val="24"/>
-        </w:rPr>
-      </w:pPr>
-    </w:p>
-    <w:p>
-      <w:pPr>
-        <w:spacing w:after="0" w:line="360" w:lineRule="auto"/>
-        <w:jc w:val="both"/>
-        <w:rPr>
-          <w:b/>
-          <w:sz w:val="24"/>
-          <w:szCs w:val="24"/>
-        </w:rPr>
-      </w:pPr>
-    </w:p>
-    <w:p>
-      <w:pPr>
-        <w:spacing w:after="0" w:line="360" w:lineRule="auto"/>
-        <w:jc w:val="both"/>
-        <w:rPr>
-          <w:b/>
-          <w:sz w:val="24"/>
-          <w:szCs w:val="24"/>
-        </w:rPr>
-      </w:pPr>
-    </w:p>
-    <w:p>
-      <w:pPr>
-        <w:spacing w:after="0" w:line="360" w:lineRule="auto"/>
-        <w:jc w:val="both"/>
-        <w:rPr>
-          <w:b/>
-          <w:sz w:val="24"/>
-          <w:szCs w:val="24"/>
-        </w:rPr>
-      </w:pPr>
-    </w:p>
-    <w:p>
-      <w:pPr>
-        <w:spacing w:after="0" w:line="360" w:lineRule="auto"/>
-        <w:jc w:val="both"/>
-        <w:rPr>
-          <w:b/>
-          <w:sz w:val="24"/>
-          <w:szCs w:val="24"/>
-        </w:rPr>
-      </w:pPr>
-    </w:p>
-    <w:p>
-      <w:pPr>
-        <w:spacing w:after="0" w:line="360" w:lineRule="auto"/>
-        <w:jc w:val="both"/>
-        <w:rPr>
-          <w:b/>
-          <w:sz w:val="24"/>
-          <w:szCs w:val="24"/>
-        </w:rPr>
-      </w:pPr>
-    </w:p>
-    <w:p>
-      <w:pPr>
-        <w:spacing w:after="0" w:line="360" w:lineRule="auto"/>
-        <w:jc w:val="both"/>
-        <w:rPr>
-          <w:b/>
-          <w:sz w:val="24"/>
-          <w:szCs w:val="24"/>
-        </w:rPr>
-      </w:pPr>
+        <w:t>Las evidencias corresponden a requerimientos de la institución para la asignatura de Portafolio de Título. No siguen estrictamente XP, pero se generan a partir del trabajo iterativo del proyecto.</w:t>
+      </w:r>
     </w:p>
     <w:p>
       <w:pPr>
@@ -3787,7 +3889,6 @@
                 <w:sz w:val="28"/>
                 <w:szCs w:val="28"/>
               </w:rPr>
-              <w:lastRenderedPageBreak/>
               <w:t>7</w:t>
             </w:r>
             <w:r>
@@ -3842,7 +3943,23 @@
                 <w:rFonts w:ascii="Calibri" w:hAnsi="Calibri"/>
                 <w:color w:val="1F3864" w:themeColor="accent1" w:themeShade="80"/>
               </w:rPr>
-              <w:t>efine la planificación de tu Proyecto APT de acuerdo a lo requerido</w:t>
+              <w:t xml:space="preserve">efine la planificación de tu Proyecto APT </w:t>
+            </w:r>
+            <w:proofErr w:type="gramStart"/>
+            <w:r>
+              <w:rPr>
+                <w:rFonts w:ascii="Calibri" w:hAnsi="Calibri"/>
+                <w:color w:val="1F3864" w:themeColor="accent1" w:themeShade="80"/>
+              </w:rPr>
+              <w:t>de acuerdo a</w:t>
+            </w:r>
+            <w:proofErr w:type="gramEnd"/>
+            <w:r>
+              <w:rPr>
+                <w:rFonts w:ascii="Calibri" w:hAnsi="Calibri"/>
+                <w:color w:val="1F3864" w:themeColor="accent1" w:themeShade="80"/>
+              </w:rPr>
+              <w:t xml:space="preserve"> lo requerido</w:t>
             </w:r>
             <w:r>
               <w:rPr>
@@ -4234,7 +4351,31 @@
                 <w:szCs w:val="18"/>
                 <w:lang w:eastAsia="es-CL"/>
               </w:rPr>
-              <w:t xml:space="preserve">Planificación: definir historias (login/registro). </w:t>
+              <w:t>Planificación: definir historias (</w:t>
+            </w:r>
+            <w:proofErr w:type="spellStart"/>
+            <w:r>
+              <w:rPr>
+                <w:rFonts w:ascii="Calibri" w:hAnsi="Calibri" w:cs="Arial"/>
+                <w:iCs/>
+                <w:color w:val="000000" w:themeColor="text1"/>
+                <w:sz w:val="18"/>
+                <w:szCs w:val="18"/>
+                <w:lang w:eastAsia="es-CL"/>
+              </w:rPr>
+              <w:t>login</w:t>
+            </w:r>
+            <w:proofErr w:type="spellEnd"/>
+            <w:r>
+              <w:rPr>
+                <w:rFonts w:ascii="Calibri" w:hAnsi="Calibri" w:cs="Arial"/>
+                <w:iCs/>
+                <w:color w:val="000000" w:themeColor="text1"/>
+                <w:sz w:val="18"/>
+                <w:szCs w:val="18"/>
+                <w:lang w:eastAsia="es-CL"/>
+              </w:rPr>
+              <w:t xml:space="preserve">/registro). </w:t>
             </w:r>
           </w:p>
           <w:p>
@@ -4292,7 +4433,31 @@
                 <w:szCs w:val="18"/>
                 <w:lang w:eastAsia="es-CL"/>
               </w:rPr>
-              <w:t xml:space="preserve">Codificación: CRUD usuarios, login/registro. </w:t>
+              <w:t xml:space="preserve">Codificación: CRUD usuarios, </w:t>
+            </w:r>
+            <w:proofErr w:type="spellStart"/>
+            <w:r>
+              <w:rPr>
+                <w:rFonts w:ascii="Calibri" w:hAnsi="Calibri" w:cs="Arial"/>
+                <w:iCs/>
+                <w:color w:val="000000" w:themeColor="text1"/>
+                <w:sz w:val="18"/>
+                <w:szCs w:val="18"/>
+                <w:lang w:eastAsia="es-CL"/>
+              </w:rPr>
+              <w:t>login</w:t>
+            </w:r>
+            <w:proofErr w:type="spellEnd"/>
+            <w:r>
+              <w:rPr>
+                <w:rFonts w:ascii="Calibri" w:hAnsi="Calibri" w:cs="Arial"/>
+                <w:iCs/>
+                <w:color w:val="000000" w:themeColor="text1"/>
+                <w:sz w:val="18"/>
+                <w:szCs w:val="18"/>
+                <w:lang w:eastAsia="es-CL"/>
+              </w:rPr>
+              <w:t xml:space="preserve">/registro. </w:t>
             </w:r>
           </w:p>
           <w:p>
@@ -4361,18 +4526,43 @@
                 <w:szCs w:val="18"/>
                 <w:lang w:eastAsia="es-CL"/>
               </w:rPr>
-              <w:t xml:space="preserve"> </w:t>
-            </w:r>
-            <w:r>
-              <w:rPr>
-                <w:rFonts w:ascii="Calibri" w:hAnsi="Calibri" w:cs="Arial"/>
-                <w:iCs/>
-                <w:color w:val="000000" w:themeColor="text1"/>
-                <w:sz w:val="18"/>
-                <w:szCs w:val="18"/>
-                <w:lang w:eastAsia="es-CL"/>
-              </w:rPr>
-              <w:t>pruebas unitarias (funciones de login y registro) + pruebas de integración (flujo completo de autenticación).</w:t>
+              <w:t xml:space="preserve"> pruebas unitarias (funciones de </w:t>
+            </w:r>
+            <w:proofErr w:type="spellStart"/>
+            <w:r>
+              <w:rPr>
+                <w:rFonts w:ascii="Calibri" w:hAnsi="Calibri" w:cs="Arial"/>
+                <w:iCs/>
+                <w:color w:val="000000" w:themeColor="text1"/>
+                <w:sz w:val="18"/>
+                <w:szCs w:val="18"/>
+                <w:lang w:eastAsia="es-CL"/>
+              </w:rPr>
+              <w:t>login</w:t>
+            </w:r>
+            <w:proofErr w:type="spellEnd"/>
+            <w:r>
+              <w:rPr>
+                <w:rFonts w:ascii="Calibri" w:hAnsi="Calibri" w:cs="Arial"/>
+                <w:iCs/>
+                <w:color w:val="000000" w:themeColor="text1"/>
+                <w:sz w:val="18"/>
+                <w:szCs w:val="18"/>
+                <w:lang w:eastAsia="es-CL"/>
+              </w:rPr>
+              <w:t xml:space="preserve"> y registro) + pruebas de integración (flujo </w:t>
+            </w:r>
+            <w:r>
+              <w:rPr>
+                <w:rFonts w:ascii="Calibri" w:hAnsi="Calibri" w:cs="Arial"/>
+                <w:iCs/>
+                <w:color w:val="000000" w:themeColor="text1"/>
+                <w:sz w:val="18"/>
+                <w:szCs w:val="18"/>
+                <w:lang w:eastAsia="es-CL"/>
+              </w:rPr>
+              <w:lastRenderedPageBreak/>
+              <w:t>completo de autenticación).</w:t>
             </w:r>
           </w:p>
           <w:p>
@@ -4430,7 +4620,32 @@
                 <w:szCs w:val="18"/>
                 <w:lang w:eastAsia="es-CL"/>
               </w:rPr>
-              <w:t>PC, VS Code, PostgreSQL, dbdiagram.io, draw.io, Trello</w:t>
+              <w:lastRenderedPageBreak/>
+              <w:t xml:space="preserve">PC, VS </w:t>
+            </w:r>
+            <w:proofErr w:type="spellStart"/>
+            <w:r>
+              <w:rPr>
+                <w:rFonts w:ascii="Calibri" w:hAnsi="Calibri" w:cs="Arial"/>
+                <w:iCs/>
+                <w:color w:val="000000" w:themeColor="text1"/>
+                <w:sz w:val="18"/>
+                <w:szCs w:val="18"/>
+                <w:lang w:eastAsia="es-CL"/>
+              </w:rPr>
+              <w:t>Code</w:t>
+            </w:r>
+            <w:proofErr w:type="spellEnd"/>
+            <w:r>
+              <w:rPr>
+                <w:rFonts w:ascii="Calibri" w:hAnsi="Calibri" w:cs="Arial"/>
+                <w:iCs/>
+                <w:color w:val="000000" w:themeColor="text1"/>
+                <w:sz w:val="18"/>
+                <w:szCs w:val="18"/>
+                <w:lang w:eastAsia="es-CL"/>
+              </w:rPr>
+              <w:t>, PostgreSQL, dbdiagram.io, draw.io, Trello</w:t>
             </w:r>
           </w:p>
         </w:tc>
@@ -4794,18 +5009,7 @@
                 <w:szCs w:val="18"/>
                 <w:lang w:eastAsia="es-CL"/>
               </w:rPr>
-              <w:t xml:space="preserve"> </w:t>
-            </w:r>
-            <w:r>
-              <w:rPr>
-                <w:rFonts w:ascii="Calibri" w:hAnsi="Calibri" w:cs="Arial"/>
-                <w:iCs/>
-                <w:color w:val="000000" w:themeColor="text1"/>
-                <w:sz w:val="18"/>
-                <w:szCs w:val="18"/>
-                <w:lang w:eastAsia="es-CL"/>
-              </w:rPr>
-              <w:t>pruebas unitarias (validación de datos de certificados) + pruebas de aceptación (flujo de emisión y aprobación/rechazo).</w:t>
+              <w:t xml:space="preserve"> pruebas unitarias (validación de datos de certificados) + pruebas de aceptación (flujo de emisión y aprobación/rechazo).</w:t>
             </w:r>
           </w:p>
           <w:p>
@@ -4863,7 +5067,31 @@
                 <w:szCs w:val="18"/>
                 <w:lang w:eastAsia="es-CL"/>
               </w:rPr>
-              <w:t>PC, VS Code, PostgreSQL, dbdiagram.io, draw.io, Trello</w:t>
+              <w:t xml:space="preserve">PC, VS </w:t>
+            </w:r>
+            <w:proofErr w:type="spellStart"/>
+            <w:r>
+              <w:rPr>
+                <w:rFonts w:ascii="Calibri" w:hAnsi="Calibri" w:cs="Arial"/>
+                <w:iCs/>
+                <w:color w:val="000000" w:themeColor="text1"/>
+                <w:sz w:val="18"/>
+                <w:szCs w:val="18"/>
+                <w:lang w:eastAsia="es-CL"/>
+              </w:rPr>
+              <w:t>Code</w:t>
+            </w:r>
+            <w:proofErr w:type="spellEnd"/>
+            <w:r>
+              <w:rPr>
+                <w:rFonts w:ascii="Calibri" w:hAnsi="Calibri" w:cs="Arial"/>
+                <w:iCs/>
+                <w:color w:val="000000" w:themeColor="text1"/>
+                <w:sz w:val="18"/>
+                <w:szCs w:val="18"/>
+                <w:lang w:eastAsia="es-CL"/>
+              </w:rPr>
+              <w:t>, PostgreSQL, dbdiagram.io, draw.io, Trello</w:t>
             </w:r>
           </w:p>
         </w:tc>
@@ -5141,8 +5369,31 @@
                 <w:szCs w:val="18"/>
                 <w:lang w:eastAsia="es-CL"/>
               </w:rPr>
-              <w:lastRenderedPageBreak/>
-              <w:t xml:space="preserve">Ajustes BD: tablas eventos/notif. </w:t>
+              <w:t>Ajustes BD: tablas eventos/</w:t>
+            </w:r>
+            <w:proofErr w:type="spellStart"/>
+            <w:r>
+              <w:rPr>
+                <w:rFonts w:ascii="Calibri" w:hAnsi="Calibri" w:cs="Arial"/>
+                <w:iCs/>
+                <w:color w:val="000000" w:themeColor="text1"/>
+                <w:sz w:val="18"/>
+                <w:szCs w:val="18"/>
+                <w:lang w:eastAsia="es-CL"/>
+              </w:rPr>
+              <w:t>notif</w:t>
+            </w:r>
+            <w:proofErr w:type="spellEnd"/>
+            <w:r>
+              <w:rPr>
+                <w:rFonts w:ascii="Calibri" w:hAnsi="Calibri" w:cs="Arial"/>
+                <w:iCs/>
+                <w:color w:val="000000" w:themeColor="text1"/>
+                <w:sz w:val="18"/>
+                <w:szCs w:val="18"/>
+                <w:lang w:eastAsia="es-CL"/>
+              </w:rPr>
+              <w:t xml:space="preserve">. </w:t>
             </w:r>
           </w:p>
           <w:p>
@@ -5182,18 +5433,7 @@
                 <w:szCs w:val="18"/>
                 <w:lang w:eastAsia="es-CL"/>
               </w:rPr>
-              <w:t xml:space="preserve"> </w:t>
-            </w:r>
-            <w:r>
-              <w:rPr>
-                <w:rFonts w:ascii="Calibri" w:hAnsi="Calibri" w:cs="Arial"/>
-                <w:iCs/>
-                <w:color w:val="000000" w:themeColor="text1"/>
-                <w:sz w:val="18"/>
-                <w:szCs w:val="18"/>
-                <w:lang w:eastAsia="es-CL"/>
-              </w:rPr>
-              <w:t>pruebas unitarias (CRUD eventos y alertas) + pruebas de integración (notificaciones en calendario).</w:t>
+              <w:t xml:space="preserve"> pruebas unitarias (CRUD eventos y alertas) + pruebas de integración (notificaciones en calendario).</w:t>
             </w:r>
           </w:p>
           <w:p>
@@ -5251,8 +5491,31 @@
                 <w:szCs w:val="18"/>
                 <w:lang w:eastAsia="es-CL"/>
               </w:rPr>
-              <w:lastRenderedPageBreak/>
-              <w:t>PC, VS Code, PostgreSQL, dbdiagram.io, draw.io, Trello</w:t>
+              <w:t xml:space="preserve">PC, VS </w:t>
+            </w:r>
+            <w:proofErr w:type="spellStart"/>
+            <w:r>
+              <w:rPr>
+                <w:rFonts w:ascii="Calibri" w:hAnsi="Calibri" w:cs="Arial"/>
+                <w:iCs/>
+                <w:color w:val="000000" w:themeColor="text1"/>
+                <w:sz w:val="18"/>
+                <w:szCs w:val="18"/>
+                <w:lang w:eastAsia="es-CL"/>
+              </w:rPr>
+              <w:t>Code</w:t>
+            </w:r>
+            <w:proofErr w:type="spellEnd"/>
+            <w:r>
+              <w:rPr>
+                <w:rFonts w:ascii="Calibri" w:hAnsi="Calibri" w:cs="Arial"/>
+                <w:iCs/>
+                <w:color w:val="000000" w:themeColor="text1"/>
+                <w:sz w:val="18"/>
+                <w:szCs w:val="18"/>
+                <w:lang w:eastAsia="es-CL"/>
+              </w:rPr>
+              <w:t>, PostgreSQL, dbdiagram.io, draw.io, Trello</w:t>
             </w:r>
           </w:p>
         </w:tc>
@@ -5583,18 +5846,7 @@
                 <w:szCs w:val="18"/>
                 <w:lang w:eastAsia="es-CL"/>
               </w:rPr>
-              <w:t xml:space="preserve"> </w:t>
-            </w:r>
-            <w:r>
-              <w:rPr>
-                <w:rFonts w:ascii="Calibri" w:hAnsi="Calibri" w:cs="Arial"/>
-                <w:iCs/>
-                <w:color w:val="000000" w:themeColor="text1"/>
-                <w:sz w:val="18"/>
-                <w:szCs w:val="18"/>
-                <w:lang w:eastAsia="es-CL"/>
-              </w:rPr>
-              <w:t>pruebas unitarias (campos de proyectos) + pruebas funcionales (flujo de registro y seguimiento).</w:t>
+              <w:t xml:space="preserve"> pruebas unitarias (campos de proyectos) + pruebas funcionales (flujo de registro y seguimiento).</w:t>
             </w:r>
           </w:p>
           <w:p>
@@ -5652,7 +5904,31 @@
                 <w:szCs w:val="18"/>
                 <w:lang w:eastAsia="es-CL"/>
               </w:rPr>
-              <w:t>PC, VS Code, PostgreSQL, dbdiagram.io, draw.io, Trello</w:t>
+              <w:t xml:space="preserve">PC, VS </w:t>
+            </w:r>
+            <w:proofErr w:type="spellStart"/>
+            <w:r>
+              <w:rPr>
+                <w:rFonts w:ascii="Calibri" w:hAnsi="Calibri" w:cs="Arial"/>
+                <w:iCs/>
+                <w:color w:val="000000" w:themeColor="text1"/>
+                <w:sz w:val="18"/>
+                <w:szCs w:val="18"/>
+                <w:lang w:eastAsia="es-CL"/>
+              </w:rPr>
+              <w:t>Code</w:t>
+            </w:r>
+            <w:proofErr w:type="spellEnd"/>
+            <w:r>
+              <w:rPr>
+                <w:rFonts w:ascii="Calibri" w:hAnsi="Calibri" w:cs="Arial"/>
+                <w:iCs/>
+                <w:color w:val="000000" w:themeColor="text1"/>
+                <w:sz w:val="18"/>
+                <w:szCs w:val="18"/>
+                <w:lang w:eastAsia="es-CL"/>
+              </w:rPr>
+              <w:t>, PostgreSQL, dbdiagram.io, draw.io, Trello</w:t>
             </w:r>
           </w:p>
         </w:tc>
@@ -5780,7 +6056,19 @@
                 <w:szCs w:val="18"/>
                 <w:lang w:eastAsia="es-CL"/>
               </w:rPr>
-              <w:t xml:space="preserve">Desarrollar una solución de software utilizando técnicas de programación. </w:t>
+              <w:t xml:space="preserve">Desarrollar una solución de software </w:t>
+            </w:r>
+            <w:r>
+              <w:rPr>
+                <w:rFonts w:ascii="Calibri" w:hAnsi="Calibri" w:cs="Arial"/>
+                <w:iCs/>
+                <w:color w:val="000000" w:themeColor="text1"/>
+                <w:sz w:val="18"/>
+                <w:szCs w:val="18"/>
+                <w:lang w:eastAsia="es-CL"/>
+              </w:rPr>
+              <w:lastRenderedPageBreak/>
+              <w:t xml:space="preserve">utilizando técnicas de programación. </w:t>
             </w:r>
           </w:p>
         </w:tc>
@@ -5809,6 +6097,7 @@
                 <w:szCs w:val="18"/>
                 <w:lang w:val="es-ES" w:eastAsia="es-CL"/>
               </w:rPr>
+              <w:lastRenderedPageBreak/>
               <w:t>Iteración 5</w:t>
             </w:r>
           </w:p>
@@ -5901,6 +6190,7 @@
                 <w:szCs w:val="18"/>
                 <w:lang w:eastAsia="es-CL"/>
               </w:rPr>
+              <w:lastRenderedPageBreak/>
               <w:t xml:space="preserve">Codificación: CRUD noticias. </w:t>
             </w:r>
           </w:p>
@@ -5970,18 +6260,7 @@
                 <w:szCs w:val="18"/>
                 <w:lang w:eastAsia="es-CL"/>
               </w:rPr>
-              <w:t xml:space="preserve"> </w:t>
-            </w:r>
-            <w:r>
-              <w:rPr>
-                <w:rFonts w:ascii="Calibri" w:hAnsi="Calibri" w:cs="Arial"/>
-                <w:iCs/>
-                <w:color w:val="000000" w:themeColor="text1"/>
-                <w:sz w:val="18"/>
-                <w:szCs w:val="18"/>
-                <w:lang w:eastAsia="es-CL"/>
-              </w:rPr>
-              <w:t>pruebas unitarias (crear/editar noticias) + pruebas de regresión (verificar que no se afecten funcionalidades anteriores).</w:t>
+              <w:t xml:space="preserve"> pruebas unitarias (crear/editar noticias) + pruebas de regresión (verificar que no se afecten funcionalidades anteriores).</w:t>
             </w:r>
           </w:p>
           <w:p>
@@ -6039,7 +6318,44 @@
                 <w:szCs w:val="18"/>
                 <w:lang w:eastAsia="es-CL"/>
               </w:rPr>
-              <w:t>PC, VS Code, PostgreSQL, dbdiagram.io, draw.io, Trello</w:t>
+              <w:lastRenderedPageBreak/>
+              <w:t xml:space="preserve">PC, VS </w:t>
+            </w:r>
+            <w:proofErr w:type="spellStart"/>
+            <w:r>
+              <w:rPr>
+                <w:rFonts w:ascii="Calibri" w:hAnsi="Calibri" w:cs="Arial"/>
+                <w:iCs/>
+                <w:color w:val="000000" w:themeColor="text1"/>
+                <w:sz w:val="18"/>
+                <w:szCs w:val="18"/>
+                <w:lang w:eastAsia="es-CL"/>
+              </w:rPr>
+              <w:t>Code</w:t>
+            </w:r>
+            <w:proofErr w:type="spellEnd"/>
+            <w:r>
+              <w:rPr>
+                <w:rFonts w:ascii="Calibri" w:hAnsi="Calibri" w:cs="Arial"/>
+                <w:iCs/>
+                <w:color w:val="000000" w:themeColor="text1"/>
+                <w:sz w:val="18"/>
+                <w:szCs w:val="18"/>
+                <w:lang w:eastAsia="es-CL"/>
+              </w:rPr>
+              <w:t xml:space="preserve">, PostgreSQL, </w:t>
+            </w:r>
+            <w:r>
+              <w:rPr>
+                <w:rFonts w:ascii="Calibri" w:hAnsi="Calibri" w:cs="Arial"/>
+                <w:iCs/>
+                <w:color w:val="000000" w:themeColor="text1"/>
+                <w:sz w:val="18"/>
+                <w:szCs w:val="18"/>
+                <w:lang w:eastAsia="es-CL"/>
+              </w:rPr>
+              <w:lastRenderedPageBreak/>
+              <w:t>dbdiagram.io, draw.io, Trello</w:t>
             </w:r>
           </w:p>
         </w:tc>
@@ -6071,6 +6387,7 @@
                 <w:szCs w:val="18"/>
                 <w:lang w:val="es-ES" w:eastAsia="es-CL"/>
               </w:rPr>
+              <w:lastRenderedPageBreak/>
               <w:t xml:space="preserve">3 semanas </w:t>
             </w:r>
           </w:p>
@@ -6272,29 +6589,18 @@
                 <w:szCs w:val="18"/>
                 <w:lang w:eastAsia="es-CL"/>
               </w:rPr>
-              <w:t>Diseño simple: estructura de informes</w:t>
-            </w:r>
-            <w:r>
-              <w:rPr>
-                <w:rFonts w:ascii="Calibri" w:hAnsi="Calibri" w:cs="Arial"/>
-                <w:iCs/>
-                <w:color w:val="000000" w:themeColor="text1"/>
-                <w:sz w:val="18"/>
-                <w:szCs w:val="18"/>
-                <w:lang w:eastAsia="es-CL"/>
-              </w:rPr>
-              <w:t>/memoria final</w:t>
-            </w:r>
-            <w:r>
-              <w:rPr>
-                <w:rFonts w:ascii="Calibri" w:hAnsi="Calibri" w:cs="Arial"/>
-                <w:iCs/>
-                <w:color w:val="000000" w:themeColor="text1"/>
-                <w:sz w:val="18"/>
-                <w:szCs w:val="18"/>
-                <w:lang w:eastAsia="es-CL"/>
-              </w:rPr>
-              <w:t>.</w:t>
+              <w:t>Diseño simple: estructura de inform</w:t>
+            </w:r>
+            <w:r>
+              <w:rPr>
+                <w:rFonts w:ascii="Calibri" w:hAnsi="Calibri" w:cs="Arial"/>
+                <w:iCs/>
+                <w:color w:val="000000" w:themeColor="text1"/>
+                <w:sz w:val="18"/>
+                <w:szCs w:val="18"/>
+                <w:lang w:eastAsia="es-CL"/>
+              </w:rPr>
+              <w:t>e final.</w:t>
             </w:r>
           </w:p>
           <w:p>
@@ -6414,18 +6720,7 @@
                 <w:szCs w:val="18"/>
                 <w:lang w:eastAsia="es-CL"/>
               </w:rPr>
-              <w:t xml:space="preserve"> </w:t>
-            </w:r>
-            <w:r>
-              <w:rPr>
-                <w:rFonts w:ascii="Calibri" w:hAnsi="Calibri" w:cs="Arial"/>
-                <w:iCs/>
-                <w:color w:val="000000" w:themeColor="text1"/>
-                <w:sz w:val="18"/>
-                <w:szCs w:val="18"/>
-                <w:lang w:eastAsia="es-CL"/>
-              </w:rPr>
-              <w:t>pruebas de sistema (validación global del software) + pruebas de aceptación (revisión de cumplimiento de requisitos).</w:t>
+              <w:t xml:space="preserve"> pruebas de sistema (validación global del software) + pruebas de aceptación (revisión de cumplimiento de requisitos).</w:t>
             </w:r>
           </w:p>
           <w:p>
@@ -6454,7 +6749,6 @@
                 <w:szCs w:val="18"/>
                 <w:lang w:eastAsia="es-CL"/>
               </w:rPr>
-              <w:lastRenderedPageBreak/>
               <w:t>Retroalimentación:</w:t>
             </w:r>
             <w:r>
@@ -6506,29 +6800,40 @@
                 <w:szCs w:val="18"/>
                 <w:lang w:eastAsia="es-CL"/>
               </w:rPr>
-              <w:t xml:space="preserve">  </w:t>
-            </w:r>
-            <w:r>
-              <w:rPr>
-                <w:rFonts w:ascii="Calibri" w:hAnsi="Calibri" w:cs="Arial"/>
-                <w:iCs/>
-                <w:color w:val="000000" w:themeColor="text1"/>
-                <w:sz w:val="18"/>
-                <w:szCs w:val="18"/>
-                <w:lang w:eastAsia="es-CL"/>
-              </w:rPr>
-              <w:t>memoria final del proyecto, conclusiones y lecciones aprendidas</w:t>
-            </w:r>
-            <w:r>
-              <w:rPr>
-                <w:rFonts w:ascii="Calibri" w:hAnsi="Calibri" w:cs="Arial"/>
-                <w:iCs/>
-                <w:color w:val="000000" w:themeColor="text1"/>
-                <w:sz w:val="18"/>
-                <w:szCs w:val="18"/>
-                <w:lang w:eastAsia="es-CL"/>
-              </w:rPr>
-              <w:t xml:space="preserve"> + </w:t>
+              <w:t xml:space="preserve"> informe</w:t>
+            </w:r>
+            <w:r>
+              <w:rPr>
+                <w:rFonts w:ascii="Calibri" w:hAnsi="Calibri" w:cs="Arial"/>
+                <w:iCs/>
+                <w:color w:val="000000" w:themeColor="text1"/>
+                <w:sz w:val="18"/>
+                <w:szCs w:val="18"/>
+                <w:lang w:eastAsia="es-CL"/>
+              </w:rPr>
+              <w:t xml:space="preserve"> final del proyecto, conclusiones</w:t>
+            </w:r>
+            <w:r>
+              <w:rPr>
+                <w:rFonts w:ascii="Calibri" w:hAnsi="Calibri" w:cs="Arial"/>
+                <w:iCs/>
+                <w:color w:val="000000" w:themeColor="text1"/>
+                <w:sz w:val="18"/>
+                <w:szCs w:val="18"/>
+                <w:lang w:eastAsia="es-CL"/>
+              </w:rPr>
+              <w:t xml:space="preserve"> </w:t>
+            </w:r>
+            <w:r>
+              <w:rPr>
+                <w:rFonts w:ascii="Calibri" w:hAnsi="Calibri" w:cs="Arial"/>
+                <w:iCs/>
+                <w:color w:val="000000" w:themeColor="text1"/>
+                <w:sz w:val="18"/>
+                <w:szCs w:val="18"/>
+                <w:lang w:eastAsia="es-CL"/>
+              </w:rPr>
+              <w:t xml:space="preserve">+ </w:t>
             </w:r>
             <w:r>
               <w:rPr>
@@ -6579,7 +6884,6 @@
                 <w:szCs w:val="18"/>
                 <w:lang w:eastAsia="es-CL"/>
               </w:rPr>
-              <w:lastRenderedPageBreak/>
               <w:t>Word, PDF, PostgreSQL, dbdiagram.io, draw.io</w:t>
             </w:r>
           </w:p>
@@ -6870,10 +7174,21 @@
         </w:rPr>
       </w:pPr>
     </w:p>
+    <w:p>
+      <w:pPr>
+        <w:spacing w:after="0" w:line="360" w:lineRule="auto"/>
+        <w:jc w:val="both"/>
+        <w:rPr>
+          <w:b/>
+          <w:sz w:val="24"/>
+          <w:szCs w:val="24"/>
+        </w:rPr>
+      </w:pPr>
+    </w:p>
     <w:tbl>
       <w:tblPr>
         <w:tblStyle w:val="Tablaconcuadrcula"/>
-        <w:tblpPr w:leftFromText="141" w:rightFromText="141" w:vertAnchor="page" w:horzAnchor="margin" w:tblpXSpec="center" w:tblpY="1561"/>
+        <w:tblpPr w:leftFromText="141" w:rightFromText="141" w:vertAnchor="page" w:horzAnchor="margin" w:tblpXSpec="center" w:tblpY="1537"/>
         <w:tblW w:w="10802" w:type="dxa"/>
         <w:tblBorders>
           <w:top w:val="single" w:sz="4" w:space="0" w:color="BFBFBF" w:themeColor="background1" w:themeShade="BF"/>
@@ -10017,6 +10332,28 @@
         </w:tc>
       </w:tr>
     </w:tbl>
+    <w:p>
+      <w:pPr>
+        <w:spacing w:after="0" w:line="360" w:lineRule="auto"/>
+        <w:jc w:val="both"/>
+        <w:rPr>
+          <w:b/>
+          <w:sz w:val="24"/>
+          <w:szCs w:val="24"/>
+        </w:rPr>
+      </w:pPr>
+    </w:p>
+    <w:p>
+      <w:pPr>
+        <w:spacing w:after="0" w:line="360" w:lineRule="auto"/>
+        <w:jc w:val="both"/>
+        <w:rPr>
+          <w:b/>
+          <w:sz w:val="24"/>
+          <w:szCs w:val="24"/>
+        </w:rPr>
+      </w:pPr>
+    </w:p>
     <w:p>
       <w:pPr>
         <w:jc w:val="both"/>
@@ -10844,6 +11181,155 @@
     </w:lvl>
   </w:abstractNum>
   <w:abstractNum w:abstractNumId="5" w15:restartNumberingAfterBreak="0">
+    <w:nsid w:val="26F83F81"/>
+    <w:multiLevelType w:val="multilevel"/>
+    <w:tmpl w:val="0EE23B38"/>
+    <w:lvl w:ilvl="0">
+      <w:start w:val="1"/>
+      <w:numFmt w:val="bullet"/>
+      <w:lvlText w:val=""/>
+      <w:lvlJc w:val="left"/>
+      <w:pPr>
+        <w:tabs>
+          <w:tab w:val="num" w:pos="720"/>
+        </w:tabs>
+        <w:ind w:left="720" w:hanging="360"/>
+      </w:pPr>
+      <w:rPr>
+        <w:rFonts w:ascii="Symbol" w:hAnsi="Symbol" w:hint="default"/>
+        <w:sz w:val="20"/>
+      </w:rPr>
+    </w:lvl>
+    <w:lvl w:ilvl="1" w:tentative="1">
+      <w:start w:val="1"/>
+      <w:numFmt w:val="bullet"/>
+      <w:lvlText w:val="o"/>
+      <w:lvlJc w:val="left"/>
+      <w:pPr>
+        <w:tabs>
+          <w:tab w:val="num" w:pos="1440"/>
+        </w:tabs>
+        <w:ind w:left="1440" w:hanging="360"/>
+      </w:pPr>
+      <w:rPr>
+        <w:rFonts w:ascii="Courier New" w:hAnsi="Courier New" w:hint="default"/>
+        <w:sz w:val="20"/>
+      </w:rPr>
+    </w:lvl>
+    <w:lvl w:ilvl="2" w:tentative="1">
+      <w:start w:val="1"/>
+      <w:numFmt w:val="bullet"/>
+      <w:lvlText w:val=""/>
+      <w:lvlJc w:val="left"/>
+      <w:pPr>
+        <w:tabs>
+          <w:tab w:val="num" w:pos="2160"/>
+        </w:tabs>
+        <w:ind w:left="2160" w:hanging="360"/>
+      </w:pPr>
+      <w:rPr>
+        <w:rFonts w:ascii="Wingdings" w:hAnsi="Wingdings" w:hint="default"/>
+        <w:sz w:val="20"/>
+      </w:rPr>
+    </w:lvl>
+    <w:lvl w:ilvl="3" w:tentative="1">
+      <w:start w:val="1"/>
+      <w:numFmt w:val="bullet"/>
+      <w:lvlText w:val=""/>
+      <w:lvlJc w:val="left"/>
+      <w:pPr>
+        <w:tabs>
+          <w:tab w:val="num" w:pos="2880"/>
+        </w:tabs>
+        <w:ind w:left="2880" w:hanging="360"/>
+      </w:pPr>
+      <w:rPr>
+        <w:rFonts w:ascii="Wingdings" w:hAnsi="Wingdings" w:hint="default"/>
+        <w:sz w:val="20"/>
+      </w:rPr>
+    </w:lvl>
+    <w:lvl w:ilvl="4" w:tentative="1">
+      <w:start w:val="1"/>
+      <w:numFmt w:val="bullet"/>
+      <w:lvlText w:val=""/>
+      <w:lvlJc w:val="left"/>
+      <w:pPr>
+        <w:tabs>
+          <w:tab w:val="num" w:pos="3600"/>
+        </w:tabs>
+        <w:ind w:left="3600" w:hanging="360"/>
+      </w:pPr>
+      <w:rPr>
+        <w:rFonts w:ascii="Wingdings" w:hAnsi="Wingdings" w:hint="default"/>
+        <w:sz w:val="20"/>
+      </w:rPr>
+    </w:lvl>
+    <w:lvl w:ilvl="5" w:tentative="1">
+      <w:start w:val="1"/>
+      <w:numFmt w:val="bullet"/>
+      <w:lvlText w:val=""/>
+      <w:lvlJc w:val="left"/>
+      <w:pPr>
+        <w:tabs>
+          <w:tab w:val="num" w:pos="4320"/>
+        </w:tabs>
+        <w:ind w:left="4320" w:hanging="360"/>
+      </w:pPr>
+      <w:rPr>
+        <w:rFonts w:ascii="Wingdings" w:hAnsi="Wingdings" w:hint="default"/>
+        <w:sz w:val="20"/>
+      </w:rPr>
+    </w:lvl>
+    <w:lvl w:ilvl="6" w:tentative="1">
+      <w:start w:val="1"/>
+      <w:numFmt w:val="bullet"/>
+      <w:lvlText w:val=""/>
+      <w:lvlJc w:val="left"/>
+      <w:pPr>
+        <w:tabs>
+          <w:tab w:val="num" w:pos="5040"/>
+        </w:tabs>
+        <w:ind w:left="5040" w:hanging="360"/>
+      </w:pPr>
+      <w:rPr>
+        <w:rFonts w:ascii="Wingdings" w:hAnsi="Wingdings" w:hint="default"/>
+        <w:sz w:val="20"/>
+      </w:rPr>
+    </w:lvl>
+    <w:lvl w:ilvl="7" w:tentative="1">
+      <w:start w:val="1"/>
+      <w:numFmt w:val="bullet"/>
+      <w:lvlText w:val=""/>
+      <w:lvlJc w:val="left"/>
+      <w:pPr>
+        <w:tabs>
+          <w:tab w:val="num" w:pos="5760"/>
+        </w:tabs>
+        <w:ind w:left="5760" w:hanging="360"/>
+      </w:pPr>
+      <w:rPr>
+        <w:rFonts w:ascii="Wingdings" w:hAnsi="Wingdings" w:hint="default"/>
+        <w:sz w:val="20"/>
+      </w:rPr>
+    </w:lvl>
+    <w:lvl w:ilvl="8" w:tentative="1">
+      <w:start w:val="1"/>
+      <w:numFmt w:val="bullet"/>
+      <w:lvlText w:val=""/>
+      <w:lvlJc w:val="left"/>
+      <w:pPr>
+        <w:tabs>
+          <w:tab w:val="num" w:pos="6480"/>
+        </w:tabs>
+        <w:ind w:left="6480" w:hanging="360"/>
+      </w:pPr>
+      <w:rPr>
+        <w:rFonts w:ascii="Wingdings" w:hAnsi="Wingdings" w:hint="default"/>
+        <w:sz w:val="20"/>
+      </w:rPr>
+    </w:lvl>
+  </w:abstractNum>
+  <w:abstractNum w:abstractNumId="6" w15:restartNumberingAfterBreak="0">
     <w:nsid w:val="2FFD4C7F"/>
     <w:multiLevelType w:val="multilevel"/>
     <w:tmpl w:val="CAF0F936"/>
@@ -10964,7 +11450,7 @@
       </w:rPr>
     </w:lvl>
   </w:abstractNum>
-  <w:abstractNum w:abstractNumId="6" w15:restartNumberingAfterBreak="0">
+  <w:abstractNum w:abstractNumId="7" w15:restartNumberingAfterBreak="0">
     <w:nsid w:val="34E72DE7"/>
     <w:multiLevelType w:val="hybridMultilevel"/>
     <w:tmpl w:val="4C222570"/>
@@ -11077,7 +11563,7 @@
       </w:rPr>
     </w:lvl>
   </w:abstractNum>
-  <w:abstractNum w:abstractNumId="7" w15:restartNumberingAfterBreak="0">
+  <w:abstractNum w:abstractNumId="8" w15:restartNumberingAfterBreak="0">
     <w:nsid w:val="39831915"/>
     <w:multiLevelType w:val="hybridMultilevel"/>
     <w:tmpl w:val="CA967538"/>
@@ -11190,7 +11676,156 @@
       </w:rPr>
     </w:lvl>
   </w:abstractNum>
-  <w:abstractNum w:abstractNumId="8" w15:restartNumberingAfterBreak="0">
+  <w:abstractNum w:abstractNumId="9" w15:restartNumberingAfterBreak="0">
+    <w:nsid w:val="3E0B6142"/>
+    <w:multiLevelType w:val="multilevel"/>
+    <w:tmpl w:val="F1AE323C"/>
+    <w:lvl w:ilvl="0">
+      <w:start w:val="1"/>
+      <w:numFmt w:val="bullet"/>
+      <w:lvlText w:val=""/>
+      <w:lvlJc w:val="left"/>
+      <w:pPr>
+        <w:tabs>
+          <w:tab w:val="num" w:pos="720"/>
+        </w:tabs>
+        <w:ind w:left="720" w:hanging="360"/>
+      </w:pPr>
+      <w:rPr>
+        <w:rFonts w:ascii="Symbol" w:hAnsi="Symbol" w:hint="default"/>
+        <w:sz w:val="20"/>
+      </w:rPr>
+    </w:lvl>
+    <w:lvl w:ilvl="1" w:tentative="1">
+      <w:start w:val="1"/>
+      <w:numFmt w:val="bullet"/>
+      <w:lvlText w:val="o"/>
+      <w:lvlJc w:val="left"/>
+      <w:pPr>
+        <w:tabs>
+          <w:tab w:val="num" w:pos="1440"/>
+        </w:tabs>
+        <w:ind w:left="1440" w:hanging="360"/>
+      </w:pPr>
+      <w:rPr>
+        <w:rFonts w:ascii="Courier New" w:hAnsi="Courier New" w:hint="default"/>
+        <w:sz w:val="20"/>
+      </w:rPr>
+    </w:lvl>
+    <w:lvl w:ilvl="2" w:tentative="1">
+      <w:start w:val="1"/>
+      <w:numFmt w:val="bullet"/>
+      <w:lvlText w:val=""/>
+      <w:lvlJc w:val="left"/>
+      <w:pPr>
+        <w:tabs>
+          <w:tab w:val="num" w:pos="2160"/>
+        </w:tabs>
+        <w:ind w:left="2160" w:hanging="360"/>
+      </w:pPr>
+      <w:rPr>
+        <w:rFonts w:ascii="Wingdings" w:hAnsi="Wingdings" w:hint="default"/>
+        <w:sz w:val="20"/>
+      </w:rPr>
+    </w:lvl>
+    <w:lvl w:ilvl="3" w:tentative="1">
+      <w:start w:val="1"/>
+      <w:numFmt w:val="bullet"/>
+      <w:lvlText w:val=""/>
+      <w:lvlJc w:val="left"/>
+      <w:pPr>
+        <w:tabs>
+          <w:tab w:val="num" w:pos="2880"/>
+        </w:tabs>
+        <w:ind w:left="2880" w:hanging="360"/>
+      </w:pPr>
+      <w:rPr>
+        <w:rFonts w:ascii="Wingdings" w:hAnsi="Wingdings" w:hint="default"/>
+        <w:sz w:val="20"/>
+      </w:rPr>
+    </w:lvl>
+    <w:lvl w:ilvl="4" w:tentative="1">
+      <w:start w:val="1"/>
+      <w:numFmt w:val="bullet"/>
+      <w:lvlText w:val=""/>
+      <w:lvlJc w:val="left"/>
+      <w:pPr>
+        <w:tabs>
+          <w:tab w:val="num" w:pos="3600"/>
+        </w:tabs>
+        <w:ind w:left="3600" w:hanging="360"/>
+      </w:pPr>
+      <w:rPr>
+        <w:rFonts w:ascii="Wingdings" w:hAnsi="Wingdings" w:hint="default"/>
+        <w:sz w:val="20"/>
+      </w:rPr>
+    </w:lvl>
+    <w:lvl w:ilvl="5" w:tentative="1">
+      <w:start w:val="1"/>
+      <w:numFmt w:val="bullet"/>
+      <w:lvlText w:val=""/>
+      <w:lvlJc w:val="left"/>
+      <w:pPr>
+        <w:tabs>
+          <w:tab w:val="num" w:pos="4320"/>
+        </w:tabs>
+        <w:ind w:left="4320" w:hanging="360"/>
+      </w:pPr>
+      <w:rPr>
+        <w:rFonts w:ascii="Wingdings" w:hAnsi="Wingdings" w:hint="default"/>
+        <w:sz w:val="20"/>
+      </w:rPr>
+    </w:lvl>
+    <w:lvl w:ilvl="6" w:tentative="1">
+      <w:start w:val="1"/>
+      <w:numFmt w:val="bullet"/>
+      <w:lvlText w:val=""/>
+      <w:lvlJc w:val="left"/>
+      <w:pPr>
+        <w:tabs>
+          <w:tab w:val="num" w:pos="5040"/>
+        </w:tabs>
+        <w:ind w:left="5040" w:hanging="360"/>
+      </w:pPr>
+      <w:rPr>
+        <w:rFonts w:ascii="Wingdings" w:hAnsi="Wingdings" w:hint="default"/>
+        <w:sz w:val="20"/>
+      </w:rPr>
+    </w:lvl>
+    <w:lvl w:ilvl="7" w:tentative="1">
+      <w:start w:val="1"/>
+      <w:numFmt w:val="bullet"/>
+      <w:lvlText w:val=""/>
+      <w:lvlJc w:val="left"/>
+      <w:pPr>
+        <w:tabs>
+          <w:tab w:val="num" w:pos="5760"/>
+        </w:tabs>
+        <w:ind w:left="5760" w:hanging="360"/>
+      </w:pPr>
+      <w:rPr>
+        <w:rFonts w:ascii="Wingdings" w:hAnsi="Wingdings" w:hint="default"/>
+        <w:sz w:val="20"/>
+      </w:rPr>
+    </w:lvl>
+    <w:lvl w:ilvl="8" w:tentative="1">
+      <w:start w:val="1"/>
+      <w:numFmt w:val="bullet"/>
+      <w:lvlText w:val=""/>
+      <w:lvlJc w:val="left"/>
+      <w:pPr>
+        <w:tabs>
+          <w:tab w:val="num" w:pos="6480"/>
+        </w:tabs>
+        <w:ind w:left="6480" w:hanging="360"/>
+      </w:pPr>
+      <w:rPr>
+        <w:rFonts w:ascii="Wingdings" w:hAnsi="Wingdings" w:hint="default"/>
+        <w:sz w:val="20"/>
+      </w:rPr>
+    </w:lvl>
+  </w:abstractNum>
+  <w:abstractNum w:abstractNumId="10" w15:restartNumberingAfterBreak="0">
     <w:nsid w:val="422A138C"/>
     <w:multiLevelType w:val="hybridMultilevel"/>
     <w:tmpl w:val="3E940B48"/>
@@ -11303,7 +11938,7 @@
       </w:rPr>
     </w:lvl>
   </w:abstractNum>
-  <w:abstractNum w:abstractNumId="9" w15:restartNumberingAfterBreak="0">
+  <w:abstractNum w:abstractNumId="11" w15:restartNumberingAfterBreak="0">
     <w:nsid w:val="485655CF"/>
     <w:multiLevelType w:val="hybridMultilevel"/>
     <w:tmpl w:val="45EE4EB0"/>
@@ -11416,7 +12051,7 @@
       </w:rPr>
     </w:lvl>
   </w:abstractNum>
-  <w:abstractNum w:abstractNumId="10" w15:restartNumberingAfterBreak="0">
+  <w:abstractNum w:abstractNumId="12" w15:restartNumberingAfterBreak="0">
     <w:nsid w:val="4AC768E7"/>
     <w:multiLevelType w:val="hybridMultilevel"/>
     <w:tmpl w:val="68308F74"/>
@@ -11529,7 +12164,7 @@
       </w:rPr>
     </w:lvl>
   </w:abstractNum>
-  <w:abstractNum w:abstractNumId="11" w15:restartNumberingAfterBreak="0">
+  <w:abstractNum w:abstractNumId="13" w15:restartNumberingAfterBreak="0">
     <w:nsid w:val="55E31BFA"/>
     <w:multiLevelType w:val="hybridMultilevel"/>
     <w:tmpl w:val="10D06848"/>
@@ -11642,7 +12277,7 @@
       </w:rPr>
     </w:lvl>
   </w:abstractNum>
-  <w:abstractNum w:abstractNumId="12" w15:restartNumberingAfterBreak="0">
+  <w:abstractNum w:abstractNumId="14" w15:restartNumberingAfterBreak="0">
     <w:nsid w:val="6BDB0362"/>
     <w:multiLevelType w:val="hybridMultilevel"/>
     <w:tmpl w:val="8106327E"/>
@@ -11731,7 +12366,7 @@
       </w:pPr>
     </w:lvl>
   </w:abstractNum>
-  <w:abstractNum w:abstractNumId="13" w15:restartNumberingAfterBreak="0">
+  <w:abstractNum w:abstractNumId="15" w15:restartNumberingAfterBreak="0">
     <w:nsid w:val="6BE45139"/>
     <w:multiLevelType w:val="hybridMultilevel"/>
     <w:tmpl w:val="695C8B2C"/>
@@ -11844,7 +12479,7 @@
       </w:rPr>
     </w:lvl>
   </w:abstractNum>
-  <w:abstractNum w:abstractNumId="14" w15:restartNumberingAfterBreak="0">
+  <w:abstractNum w:abstractNumId="16" w15:restartNumberingAfterBreak="0">
     <w:nsid w:val="6C4B5A52"/>
     <w:multiLevelType w:val="hybridMultilevel"/>
     <w:tmpl w:val="924CFC84"/>
@@ -11957,7 +12592,7 @@
       </w:rPr>
     </w:lvl>
   </w:abstractNum>
-  <w:abstractNum w:abstractNumId="15" w15:restartNumberingAfterBreak="0">
+  <w:abstractNum w:abstractNumId="17" w15:restartNumberingAfterBreak="0">
     <w:nsid w:val="6F5F64B1"/>
     <w:multiLevelType w:val="hybridMultilevel"/>
     <w:tmpl w:val="999C60C0"/>
@@ -12046,7 +12681,7 @@
       </w:pPr>
     </w:lvl>
   </w:abstractNum>
-  <w:abstractNum w:abstractNumId="16" w15:restartNumberingAfterBreak="0">
+  <w:abstractNum w:abstractNumId="18" w15:restartNumberingAfterBreak="0">
     <w:nsid w:val="7F733312"/>
     <w:multiLevelType w:val="hybridMultilevel"/>
     <w:tmpl w:val="EE9C7B54"/>
@@ -12160,16 +12795,16 @@
     </w:lvl>
   </w:abstractNum>
   <w:num w:numId="1" w16cid:durableId="147402345">
-    <w:abstractNumId w:val="12"/>
+    <w:abstractNumId w:val="14"/>
   </w:num>
   <w:num w:numId="2" w16cid:durableId="789709557">
-    <w:abstractNumId w:val="15"/>
+    <w:abstractNumId w:val="17"/>
   </w:num>
   <w:num w:numId="3" w16cid:durableId="745417254">
     <w:abstractNumId w:val="2"/>
   </w:num>
   <w:num w:numId="4" w16cid:durableId="796875315">
-    <w:abstractNumId w:val="5"/>
+    <w:abstractNumId w:val="6"/>
   </w:num>
   <w:num w:numId="5" w16cid:durableId="464280691">
     <w:abstractNumId w:val="1"/>
@@ -12178,37 +12813,43 @@
     <w:abstractNumId w:val="3"/>
   </w:num>
   <w:num w:numId="7" w16cid:durableId="492262888">
-    <w:abstractNumId w:val="16"/>
+    <w:abstractNumId w:val="18"/>
   </w:num>
   <w:num w:numId="8" w16cid:durableId="1073509080">
-    <w:abstractNumId w:val="11"/>
+    <w:abstractNumId w:val="13"/>
   </w:num>
   <w:num w:numId="9" w16cid:durableId="1374384028">
-    <w:abstractNumId w:val="10"/>
+    <w:abstractNumId w:val="12"/>
   </w:num>
   <w:num w:numId="10" w16cid:durableId="645359709">
     <w:abstractNumId w:val="4"/>
   </w:num>
   <w:num w:numId="11" w16cid:durableId="884677207">
-    <w:abstractNumId w:val="7"/>
+    <w:abstractNumId w:val="8"/>
   </w:num>
   <w:num w:numId="12" w16cid:durableId="1753233361">
     <w:abstractNumId w:val="0"/>
   </w:num>
   <w:num w:numId="13" w16cid:durableId="464738362">
-    <w:abstractNumId w:val="13"/>
+    <w:abstractNumId w:val="15"/>
   </w:num>
   <w:num w:numId="14" w16cid:durableId="471758009">
-    <w:abstractNumId w:val="6"/>
+    <w:abstractNumId w:val="7"/>
   </w:num>
   <w:num w:numId="15" w16cid:durableId="1273124575">
-    <w:abstractNumId w:val="14"/>
+    <w:abstractNumId w:val="16"/>
   </w:num>
   <w:num w:numId="16" w16cid:durableId="413630043">
-    <w:abstractNumId w:val="8"/>
+    <w:abstractNumId w:val="10"/>
   </w:num>
   <w:num w:numId="17" w16cid:durableId="481045691">
+    <w:abstractNumId w:val="11"/>
+  </w:num>
+  <w:num w:numId="18" w16cid:durableId="1189832134">
     <w:abstractNumId w:val="9"/>
+  </w:num>
+  <w:num w:numId="19" w16cid:durableId="253637968">
+    <w:abstractNumId w:val="5"/>
   </w:num>
 </w:numbering>
 </file>
@@ -12641,6 +13282,7 @@
   <w:style w:type="character" w:default="1" w:styleId="Fuentedeprrafopredeter">
     <w:name w:val="Default Paragraph Font"/>
     <w:uiPriority w:val="1"/>
+    <w:semiHidden/>
     <w:unhideWhenUsed/>
   </w:style>
   <w:style w:type="table" w:default="1" w:styleId="Tablanormal">
@@ -13233,12 +13875,6 @@
 </file>
 
 <file path=customXml/item2.xml><?xml version="1.0" encoding="utf-8"?>
-<p:properties xmlns:p="http://schemas.microsoft.com/office/2006/metadata/properties" xmlns:xsi="http://www.w3.org/2001/XMLSchema-instance" xmlns:pc="http://schemas.microsoft.com/office/infopath/2007/PartnerControls">
-  <documentManagement/>
-</p:properties>
-</file>
-
-<file path=customXml/item3.xml><?xml version="1.0" encoding="utf-8"?>
 <ct:contentTypeSchema xmlns:ct="http://schemas.microsoft.com/office/2006/metadata/contentType" xmlns:ma="http://schemas.microsoft.com/office/2006/metadata/properties/metaAttributes" ct:_="" ma:_="" ma:contentTypeName="Documento" ma:contentTypeID="0x010100E96778489EE7714D8BD12CC105EB918B" ma:contentTypeVersion="2" ma:contentTypeDescription="Crear nuevo documento." ma:contentTypeScope="" ma:versionID="416c5c7ae9b5d54d83875cd3c65194e3">
   <xsd:schema xmlns:xsd="http://www.w3.org/2001/XMLSchema" xmlns:xs="http://www.w3.org/2001/XMLSchema" xmlns:p="http://schemas.microsoft.com/office/2006/metadata/properties" xmlns:ns2="126e8a1c-9ea9-435a-ac89-d06c80d62e30" targetNamespace="http://schemas.microsoft.com/office/2006/metadata/properties" ma:root="true" ma:fieldsID="70a237c842677bd850644f8595079f5e" ns2:_="">
     <xsd:import namespace="126e8a1c-9ea9-435a-ac89-d06c80d62e30"/>
@@ -13370,6 +14006,12 @@
 </ct:contentTypeSchema>
 </file>
 
+<file path=customXml/item3.xml><?xml version="1.0" encoding="utf-8"?>
+<p:properties xmlns:p="http://schemas.microsoft.com/office/2006/metadata/properties" xmlns:xsi="http://www.w3.org/2001/XMLSchema-instance" xmlns:pc="http://schemas.microsoft.com/office/infopath/2007/PartnerControls">
+  <documentManagement/>
+</p:properties>
+</file>
+
 <file path=customXml/itemProps1.xml><?xml version="1.0" encoding="utf-8"?>
 <ds:datastoreItem xmlns:ds="http://schemas.openxmlformats.org/officeDocument/2006/customXml" ds:itemID="{F3E3E2F7-59E7-4722-B872-D023DC9D1CC1}">
   <ds:schemaRefs>
@@ -13379,15 +14021,6 @@
 </file>
 
 <file path=customXml/itemProps2.xml><?xml version="1.0" encoding="utf-8"?>
-<ds:datastoreItem xmlns:ds="http://schemas.openxmlformats.org/officeDocument/2006/customXml" ds:itemID="{38174882-579A-45DC-A704-C035A9357F73}">
-  <ds:schemaRefs>
-    <ds:schemaRef ds:uri="http://schemas.microsoft.com/office/2006/metadata/properties"/>
-    <ds:schemaRef ds:uri="http://schemas.microsoft.com/office/infopath/2007/PartnerControls"/>
-  </ds:schemaRefs>
-</ds:datastoreItem>
-</file>
-
-<file path=customXml/itemProps3.xml><?xml version="1.0" encoding="utf-8"?>
 <ds:datastoreItem xmlns:ds="http://schemas.openxmlformats.org/officeDocument/2006/customXml" ds:itemID="{7C9B9CFF-B258-43B4-948A-968A031773F5}">
   <ds:schemaRefs>
     <ds:schemaRef ds:uri="http://schemas.microsoft.com/office/2006/metadata/contentType"/>
@@ -13403,4 +14036,13 @@
     <ds:schemaRef ds:uri="http://schemas.microsoft.com/internal/obd"/>
   </ds:schemaRefs>
 </ds:datastoreItem>
+</file>
+
+<file path=customXml/itemProps3.xml><?xml version="1.0" encoding="utf-8"?>
+<ds:datastoreItem xmlns:ds="http://schemas.openxmlformats.org/officeDocument/2006/customXml" ds:itemID="{38174882-579A-45DC-A704-C035A9357F73}">
+  <ds:schemaRefs>
+    <ds:schemaRef ds:uri="http://schemas.microsoft.com/office/2006/metadata/properties"/>
+    <ds:schemaRef ds:uri="http://schemas.microsoft.com/office/infopath/2007/PartnerControls"/>
+  </ds:schemaRefs>
+</ds:datastoreItem>
 </file>
</xml_diff>